<commit_message>
JS Form classwork question has been added
</commit_message>
<xml_diff>
--- a/4 GitHub_React_Intro/GitHub_Fundamentals.docx
+++ b/4 GitHub_React_Intro/GitHub_Fundamentals.docx
@@ -2883,8 +2883,6 @@
         </w:rPr>
         <w:t>command</w:t>
       </w:r>
-      <w:bookmarkStart w:id="0" w:name="_GoBack"/>
-      <w:bookmarkEnd w:id="0"/>
       <w:proofErr w:type="gramEnd"/>
     </w:p>
     <w:p>
@@ -5767,22 +5765,1818 @@
           <w:szCs w:val="24"/>
           <w:lang w:eastAsia="en-IN"/>
         </w:rPr>
-      </w:pPr>
-      <w:r>
-        <w:rPr>
-          <w:rFonts w:eastAsia="Times New Roman" w:cstheme="minorHAnsi"/>
-          <w:sz w:val="24"/>
-          <w:szCs w:val="24"/>
-          <w:lang w:eastAsia="en-IN"/>
-        </w:rPr>
-        <w:pict>
-          <v:rect id="_x0000_i1025" style="width:0;height:1.5pt" o:hralign="center" o:hrstd="t" o:hr="t" fillcolor="#a0a0a0" stroked="f"/>
-        </w:pict>
-      </w:r>
-    </w:p>
-    <w:p>
-      <w:pPr>
-        <w:jc w:val="both"/>
+        <w:sectPr>
+          <w:pgSz w:w="11906" w:h="16838"/>
+          <w:pgMar w:top="1440" w:right="1440" w:bottom="1440" w:left="1440" w:header="708" w:footer="708" w:gutter="0"/>
+          <w:cols w:space="708"/>
+          <w:docGrid w:linePitch="360"/>
+        </w:sectPr>
+      </w:pPr>
+    </w:p>
+    <w:p>
+      <w:pPr>
+        <w:pStyle w:val="Title"/>
+        <w:rPr>
+          <w:rFonts w:eastAsia="Times New Roman"/>
+          <w:lang w:eastAsia="en-IN"/>
+        </w:rPr>
+      </w:pPr>
+      <w:r>
+        <w:rPr>
+          <w:rFonts w:eastAsia="Times New Roman"/>
+          <w:lang w:eastAsia="en-IN"/>
+        </w:rPr>
+        <w:lastRenderedPageBreak/>
+        <w:t>GitHub Collaboration Guide</w:t>
+      </w:r>
+    </w:p>
+    <w:p>
+      <w:pPr>
+        <w:pStyle w:val="Heading1"/>
+        <w:rPr>
+          <w:rFonts w:eastAsia="Times New Roman"/>
+          <w:lang w:eastAsia="en-IN"/>
+        </w:rPr>
+      </w:pPr>
+      <w:r>
+        <w:rPr>
+          <w:rFonts w:eastAsia="Times New Roman"/>
+          <w:lang w:eastAsia="en-IN"/>
+        </w:rPr>
+        <w:t>1. Accessing the Repository</w:t>
+      </w:r>
+    </w:p>
+    <w:p>
+      <w:pPr>
+        <w:numPr>
+          <w:ilvl w:val="0"/>
+          <w:numId w:val="30"/>
+        </w:numPr>
+        <w:spacing w:before="240" w:after="0" w:line="276" w:lineRule="auto"/>
+        <w:rPr>
+          <w:rFonts w:eastAsia="Times New Roman" w:cstheme="minorHAnsi"/>
+          <w:sz w:val="24"/>
+          <w:szCs w:val="24"/>
+          <w:lang w:eastAsia="en-IN"/>
+        </w:rPr>
+      </w:pPr>
+      <w:r>
+        <w:rPr>
+          <w:rFonts w:eastAsia="Times New Roman" w:cstheme="minorHAnsi"/>
+          <w:b/>
+          <w:bCs/>
+          <w:sz w:val="24"/>
+          <w:szCs w:val="24"/>
+          <w:lang w:eastAsia="en-IN"/>
+        </w:rPr>
+        <w:t>Invite Collaborators</w:t>
+      </w:r>
+      <w:proofErr w:type="gramStart"/>
+      <w:r>
+        <w:rPr>
+          <w:rFonts w:eastAsia="Times New Roman" w:cstheme="minorHAnsi"/>
+          <w:b/>
+          <w:bCs/>
+          <w:sz w:val="24"/>
+          <w:szCs w:val="24"/>
+          <w:lang w:eastAsia="en-IN"/>
+        </w:rPr>
+        <w:t>:</w:t>
+      </w:r>
+      <w:proofErr w:type="gramEnd"/>
+      <w:r>
+        <w:rPr>
+          <w:rFonts w:eastAsia="Times New Roman" w:cstheme="minorHAnsi"/>
+          <w:sz w:val="24"/>
+          <w:szCs w:val="24"/>
+          <w:lang w:eastAsia="en-IN"/>
+        </w:rPr>
+        <w:br/>
+        <w:t xml:space="preserve">Go to your GitHub repo, click </w:t>
+      </w:r>
+      <w:r>
+        <w:rPr>
+          <w:rFonts w:eastAsia="Times New Roman" w:cstheme="minorHAnsi"/>
+          <w:b/>
+          <w:bCs/>
+          <w:sz w:val="24"/>
+          <w:szCs w:val="24"/>
+          <w:lang w:eastAsia="en-IN"/>
+        </w:rPr>
+        <w:t>Settings</w:t>
+      </w:r>
+      <w:r>
+        <w:rPr>
+          <w:rFonts w:eastAsia="Times New Roman" w:cstheme="minorHAnsi"/>
+          <w:sz w:val="24"/>
+          <w:szCs w:val="24"/>
+          <w:lang w:eastAsia="en-IN"/>
+        </w:rPr>
+        <w:t xml:space="preserve"> &gt; </w:t>
+      </w:r>
+      <w:r>
+        <w:rPr>
+          <w:rFonts w:eastAsia="Times New Roman" w:cstheme="minorHAnsi"/>
+          <w:b/>
+          <w:bCs/>
+          <w:sz w:val="24"/>
+          <w:szCs w:val="24"/>
+          <w:lang w:eastAsia="en-IN"/>
+        </w:rPr>
+        <w:t>Collaborators and teams</w:t>
+      </w:r>
+      <w:r>
+        <w:rPr>
+          <w:rFonts w:eastAsia="Times New Roman" w:cstheme="minorHAnsi"/>
+          <w:sz w:val="24"/>
+          <w:szCs w:val="24"/>
+          <w:lang w:eastAsia="en-IN"/>
+        </w:rPr>
+        <w:t>, and add your teammates by their GitHub usernames or email addresses.</w:t>
+      </w:r>
+    </w:p>
+    <w:p>
+      <w:pPr>
+        <w:numPr>
+          <w:ilvl w:val="0"/>
+          <w:numId w:val="30"/>
+        </w:numPr>
+        <w:spacing w:before="240" w:after="0" w:line="276" w:lineRule="auto"/>
+        <w:rPr>
+          <w:rFonts w:eastAsia="Times New Roman" w:cstheme="minorHAnsi"/>
+          <w:sz w:val="24"/>
+          <w:szCs w:val="24"/>
+          <w:lang w:eastAsia="en-IN"/>
+        </w:rPr>
+      </w:pPr>
+      <w:r>
+        <w:rPr>
+          <w:rFonts w:eastAsia="Times New Roman" w:cstheme="minorHAnsi"/>
+          <w:b/>
+          <w:bCs/>
+          <w:sz w:val="24"/>
+          <w:szCs w:val="24"/>
+          <w:lang w:eastAsia="en-IN"/>
+        </w:rPr>
+        <w:t>Access the Repository Link</w:t>
+      </w:r>
+      <w:proofErr w:type="gramStart"/>
+      <w:r>
+        <w:rPr>
+          <w:rFonts w:eastAsia="Times New Roman" w:cstheme="minorHAnsi"/>
+          <w:b/>
+          <w:bCs/>
+          <w:sz w:val="24"/>
+          <w:szCs w:val="24"/>
+          <w:lang w:eastAsia="en-IN"/>
+        </w:rPr>
+        <w:t>:</w:t>
+      </w:r>
+      <w:proofErr w:type="gramEnd"/>
+      <w:r>
+        <w:rPr>
+          <w:rFonts w:eastAsia="Times New Roman" w:cstheme="minorHAnsi"/>
+          <w:sz w:val="24"/>
+          <w:szCs w:val="24"/>
+          <w:lang w:eastAsia="en-IN"/>
+        </w:rPr>
+        <w:br/>
+        <w:t>Share the repository URL with your teammates.</w:t>
+      </w:r>
+    </w:p>
+    <w:p>
+      <w:pPr>
+        <w:pStyle w:val="Heading1"/>
+        <w:rPr>
+          <w:rFonts w:eastAsia="Times New Roman"/>
+          <w:lang w:eastAsia="en-IN"/>
+        </w:rPr>
+      </w:pPr>
+      <w:r>
+        <w:rPr>
+          <w:rFonts w:eastAsia="Times New Roman"/>
+          <w:lang w:eastAsia="en-IN"/>
+        </w:rPr>
+        <w:t>2. Cloning the Repository</w:t>
+      </w:r>
+    </w:p>
+    <w:p>
+      <w:pPr>
+        <w:spacing w:before="240" w:after="0" w:line="276" w:lineRule="auto"/>
+        <w:rPr>
+          <w:rFonts w:eastAsia="Times New Roman" w:cstheme="minorHAnsi"/>
+          <w:sz w:val="24"/>
+          <w:szCs w:val="24"/>
+          <w:lang w:eastAsia="en-IN"/>
+        </w:rPr>
+      </w:pPr>
+      <w:r>
+        <w:rPr>
+          <w:rFonts w:eastAsia="Times New Roman" w:cstheme="minorHAnsi"/>
+          <w:sz w:val="24"/>
+          <w:szCs w:val="24"/>
+          <w:lang w:eastAsia="en-IN"/>
+        </w:rPr>
+        <w:t>Teammates need to clone the repository to their local machines:</w:t>
+      </w:r>
+    </w:p>
+    <w:p>
+      <w:pPr>
+        <w:tabs>
+          <w:tab w:val="left" w:pos="916"/>
+          <w:tab w:val="left" w:pos="1832"/>
+          <w:tab w:val="left" w:pos="2748"/>
+          <w:tab w:val="left" w:pos="3664"/>
+          <w:tab w:val="left" w:pos="4580"/>
+          <w:tab w:val="left" w:pos="5496"/>
+          <w:tab w:val="left" w:pos="6412"/>
+          <w:tab w:val="left" w:pos="7328"/>
+          <w:tab w:val="left" w:pos="8244"/>
+          <w:tab w:val="left" w:pos="9160"/>
+          <w:tab w:val="left" w:pos="10076"/>
+          <w:tab w:val="left" w:pos="10992"/>
+          <w:tab w:val="left" w:pos="11908"/>
+          <w:tab w:val="left" w:pos="12824"/>
+          <w:tab w:val="left" w:pos="13740"/>
+          <w:tab w:val="left" w:pos="14656"/>
+        </w:tabs>
+        <w:spacing w:before="240" w:after="0" w:line="276" w:lineRule="auto"/>
+        <w:rPr>
+          <w:rFonts w:eastAsia="Times New Roman" w:cstheme="minorHAnsi"/>
+          <w:sz w:val="20"/>
+          <w:szCs w:val="20"/>
+          <w:lang w:eastAsia="en-IN"/>
+        </w:rPr>
+      </w:pPr>
+      <w:proofErr w:type="gramStart"/>
+      <w:r>
+        <w:rPr>
+          <w:rFonts w:eastAsia="Times New Roman" w:cstheme="minorHAnsi"/>
+          <w:sz w:val="20"/>
+          <w:szCs w:val="20"/>
+          <w:lang w:eastAsia="en-IN"/>
+        </w:rPr>
+        <w:t>git</w:t>
+      </w:r>
+      <w:proofErr w:type="gramEnd"/>
+      <w:r>
+        <w:rPr>
+          <w:rFonts w:eastAsia="Times New Roman" w:cstheme="minorHAnsi"/>
+          <w:sz w:val="20"/>
+          <w:szCs w:val="20"/>
+          <w:lang w:eastAsia="en-IN"/>
+        </w:rPr>
+        <w:t xml:space="preserve"> clone &lt;repository-</w:t>
+      </w:r>
+      <w:proofErr w:type="spellStart"/>
+      <w:r>
+        <w:rPr>
+          <w:rFonts w:eastAsia="Times New Roman" w:cstheme="minorHAnsi"/>
+          <w:sz w:val="20"/>
+          <w:szCs w:val="20"/>
+          <w:lang w:eastAsia="en-IN"/>
+        </w:rPr>
+        <w:t>url</w:t>
+      </w:r>
+      <w:proofErr w:type="spellEnd"/>
+      <w:r>
+        <w:rPr>
+          <w:rFonts w:eastAsia="Times New Roman" w:cstheme="minorHAnsi"/>
+          <w:sz w:val="20"/>
+          <w:szCs w:val="20"/>
+          <w:lang w:eastAsia="en-IN"/>
+        </w:rPr>
+        <w:t>&gt;</w:t>
+      </w:r>
+    </w:p>
+    <w:p>
+      <w:pPr>
+        <w:spacing w:before="240" w:after="0" w:line="276" w:lineRule="auto"/>
+        <w:rPr>
+          <w:rFonts w:eastAsia="Times New Roman" w:cstheme="minorHAnsi"/>
+          <w:sz w:val="24"/>
+          <w:szCs w:val="24"/>
+          <w:lang w:eastAsia="en-IN"/>
+        </w:rPr>
+      </w:pPr>
+      <w:r>
+        <w:rPr>
+          <w:rFonts w:eastAsia="Times New Roman" w:cstheme="minorHAnsi"/>
+          <w:sz w:val="24"/>
+          <w:szCs w:val="24"/>
+          <w:lang w:eastAsia="en-IN"/>
+        </w:rPr>
+        <w:t>Example:</w:t>
+      </w:r>
+    </w:p>
+    <w:p>
+      <w:pPr>
+        <w:tabs>
+          <w:tab w:val="left" w:pos="916"/>
+          <w:tab w:val="left" w:pos="1832"/>
+          <w:tab w:val="left" w:pos="2748"/>
+          <w:tab w:val="left" w:pos="3664"/>
+          <w:tab w:val="left" w:pos="4580"/>
+          <w:tab w:val="left" w:pos="5496"/>
+          <w:tab w:val="left" w:pos="6412"/>
+          <w:tab w:val="left" w:pos="7328"/>
+          <w:tab w:val="left" w:pos="8244"/>
+          <w:tab w:val="left" w:pos="9160"/>
+          <w:tab w:val="left" w:pos="10076"/>
+          <w:tab w:val="left" w:pos="10992"/>
+          <w:tab w:val="left" w:pos="11908"/>
+          <w:tab w:val="left" w:pos="12824"/>
+          <w:tab w:val="left" w:pos="13740"/>
+          <w:tab w:val="left" w:pos="14656"/>
+        </w:tabs>
+        <w:spacing w:before="240" w:after="0" w:line="276" w:lineRule="auto"/>
+        <w:rPr>
+          <w:rFonts w:eastAsia="Times New Roman" w:cstheme="minorHAnsi"/>
+          <w:sz w:val="20"/>
+          <w:szCs w:val="20"/>
+          <w:lang w:eastAsia="en-IN"/>
+        </w:rPr>
+      </w:pPr>
+      <w:proofErr w:type="gramStart"/>
+      <w:r>
+        <w:rPr>
+          <w:rFonts w:eastAsia="Times New Roman" w:cstheme="minorHAnsi"/>
+          <w:sz w:val="20"/>
+          <w:szCs w:val="20"/>
+          <w:lang w:eastAsia="en-IN"/>
+        </w:rPr>
+        <w:t>git</w:t>
+      </w:r>
+      <w:proofErr w:type="gramEnd"/>
+      <w:r>
+        <w:rPr>
+          <w:rFonts w:eastAsia="Times New Roman" w:cstheme="minorHAnsi"/>
+          <w:sz w:val="20"/>
+          <w:szCs w:val="20"/>
+          <w:lang w:eastAsia="en-IN"/>
+        </w:rPr>
+        <w:t xml:space="preserve"> clone https://github.com/your-username/your-repo.git</w:t>
+      </w:r>
+    </w:p>
+    <w:p>
+      <w:pPr>
+        <w:pStyle w:val="Heading1"/>
+        <w:rPr>
+          <w:rFonts w:eastAsia="Times New Roman"/>
+          <w:lang w:eastAsia="en-IN"/>
+        </w:rPr>
+      </w:pPr>
+      <w:r>
+        <w:rPr>
+          <w:rFonts w:eastAsia="Times New Roman"/>
+          <w:lang w:eastAsia="en-IN"/>
+        </w:rPr>
+        <w:t>3. Pulling the Latest Changes</w:t>
+      </w:r>
+    </w:p>
+    <w:p>
+      <w:pPr>
+        <w:spacing w:before="240" w:after="0" w:line="276" w:lineRule="auto"/>
+        <w:rPr>
+          <w:rFonts w:eastAsia="Times New Roman" w:cstheme="minorHAnsi"/>
+          <w:sz w:val="24"/>
+          <w:szCs w:val="24"/>
+          <w:lang w:eastAsia="en-IN"/>
+        </w:rPr>
+      </w:pPr>
+      <w:r>
+        <w:rPr>
+          <w:rFonts w:eastAsia="Times New Roman" w:cstheme="minorHAnsi"/>
+          <w:sz w:val="24"/>
+          <w:szCs w:val="24"/>
+          <w:lang w:eastAsia="en-IN"/>
+        </w:rPr>
+        <w:t>Once cloned, they should pull the latest changes to ensure their local copy is up-to-date:</w:t>
+      </w:r>
+    </w:p>
+    <w:p>
+      <w:pPr>
+        <w:tabs>
+          <w:tab w:val="left" w:pos="916"/>
+          <w:tab w:val="left" w:pos="1832"/>
+          <w:tab w:val="left" w:pos="2748"/>
+          <w:tab w:val="left" w:pos="3664"/>
+          <w:tab w:val="left" w:pos="4580"/>
+          <w:tab w:val="left" w:pos="5496"/>
+          <w:tab w:val="left" w:pos="6412"/>
+          <w:tab w:val="left" w:pos="7328"/>
+          <w:tab w:val="left" w:pos="8244"/>
+          <w:tab w:val="left" w:pos="9160"/>
+          <w:tab w:val="left" w:pos="10076"/>
+          <w:tab w:val="left" w:pos="10992"/>
+          <w:tab w:val="left" w:pos="11908"/>
+          <w:tab w:val="left" w:pos="12824"/>
+          <w:tab w:val="left" w:pos="13740"/>
+          <w:tab w:val="left" w:pos="14656"/>
+        </w:tabs>
+        <w:spacing w:before="240" w:after="0" w:line="276" w:lineRule="auto"/>
+        <w:rPr>
+          <w:rFonts w:eastAsia="Times New Roman" w:cstheme="minorHAnsi"/>
+          <w:sz w:val="20"/>
+          <w:szCs w:val="20"/>
+          <w:lang w:eastAsia="en-IN"/>
+        </w:rPr>
+      </w:pPr>
+      <w:proofErr w:type="gramStart"/>
+      <w:r>
+        <w:rPr>
+          <w:rFonts w:eastAsia="Times New Roman" w:cstheme="minorHAnsi"/>
+          <w:sz w:val="20"/>
+          <w:szCs w:val="20"/>
+          <w:lang w:eastAsia="en-IN"/>
+        </w:rPr>
+        <w:t>git</w:t>
+      </w:r>
+      <w:proofErr w:type="gramEnd"/>
+      <w:r>
+        <w:rPr>
+          <w:rFonts w:eastAsia="Times New Roman" w:cstheme="minorHAnsi"/>
+          <w:sz w:val="20"/>
+          <w:szCs w:val="20"/>
+          <w:lang w:eastAsia="en-IN"/>
+        </w:rPr>
+        <w:t xml:space="preserve"> pull origin main</w:t>
+      </w:r>
+    </w:p>
+    <w:p>
+      <w:pPr>
+        <w:pStyle w:val="Heading1"/>
+        <w:rPr>
+          <w:rFonts w:eastAsia="Times New Roman"/>
+          <w:lang w:eastAsia="en-IN"/>
+        </w:rPr>
+      </w:pPr>
+      <w:r>
+        <w:rPr>
+          <w:rFonts w:eastAsia="Times New Roman"/>
+          <w:lang w:eastAsia="en-IN"/>
+        </w:rPr>
+        <w:t>4. Creating a New Branch</w:t>
+      </w:r>
+    </w:p>
+    <w:p>
+      <w:pPr>
+        <w:spacing w:before="240" w:after="0" w:line="276" w:lineRule="auto"/>
+        <w:rPr>
+          <w:rFonts w:eastAsia="Times New Roman" w:cstheme="minorHAnsi"/>
+          <w:sz w:val="24"/>
+          <w:szCs w:val="24"/>
+          <w:lang w:eastAsia="en-IN"/>
+        </w:rPr>
+      </w:pPr>
+      <w:r>
+        <w:rPr>
+          <w:rFonts w:eastAsia="Times New Roman" w:cstheme="minorHAnsi"/>
+          <w:sz w:val="24"/>
+          <w:szCs w:val="24"/>
+          <w:lang w:eastAsia="en-IN"/>
+        </w:rPr>
+        <w:t>Encourage teammates to create feature branches for their changes:</w:t>
+      </w:r>
+    </w:p>
+    <w:p>
+      <w:pPr>
+        <w:tabs>
+          <w:tab w:val="left" w:pos="916"/>
+          <w:tab w:val="left" w:pos="1832"/>
+          <w:tab w:val="left" w:pos="2748"/>
+          <w:tab w:val="left" w:pos="3664"/>
+          <w:tab w:val="left" w:pos="4580"/>
+          <w:tab w:val="left" w:pos="5496"/>
+          <w:tab w:val="left" w:pos="6412"/>
+          <w:tab w:val="left" w:pos="7328"/>
+          <w:tab w:val="left" w:pos="8244"/>
+          <w:tab w:val="left" w:pos="9160"/>
+          <w:tab w:val="left" w:pos="10076"/>
+          <w:tab w:val="left" w:pos="10992"/>
+          <w:tab w:val="left" w:pos="11908"/>
+          <w:tab w:val="left" w:pos="12824"/>
+          <w:tab w:val="left" w:pos="13740"/>
+          <w:tab w:val="left" w:pos="14656"/>
+        </w:tabs>
+        <w:spacing w:before="240" w:after="0" w:line="276" w:lineRule="auto"/>
+        <w:rPr>
+          <w:rFonts w:eastAsia="Times New Roman" w:cstheme="minorHAnsi"/>
+          <w:sz w:val="20"/>
+          <w:szCs w:val="20"/>
+          <w:lang w:eastAsia="en-IN"/>
+        </w:rPr>
+      </w:pPr>
+      <w:proofErr w:type="gramStart"/>
+      <w:r>
+        <w:rPr>
+          <w:rFonts w:eastAsia="Times New Roman" w:cstheme="minorHAnsi"/>
+          <w:sz w:val="20"/>
+          <w:szCs w:val="20"/>
+          <w:lang w:eastAsia="en-IN"/>
+        </w:rPr>
+        <w:t>git</w:t>
+      </w:r>
+      <w:proofErr w:type="gramEnd"/>
+      <w:r>
+        <w:rPr>
+          <w:rFonts w:eastAsia="Times New Roman" w:cstheme="minorHAnsi"/>
+          <w:sz w:val="20"/>
+          <w:szCs w:val="20"/>
+          <w:lang w:eastAsia="en-IN"/>
+        </w:rPr>
+        <w:t xml:space="preserve"> checkout -b feature/branch-name</w:t>
+      </w:r>
+    </w:p>
+    <w:p>
+      <w:pPr>
+        <w:spacing w:before="240" w:after="0" w:line="276" w:lineRule="auto"/>
+        <w:rPr>
+          <w:rFonts w:eastAsia="Times New Roman" w:cstheme="minorHAnsi"/>
+          <w:sz w:val="24"/>
+          <w:szCs w:val="24"/>
+          <w:lang w:eastAsia="en-IN"/>
+        </w:rPr>
+      </w:pPr>
+      <w:r>
+        <w:rPr>
+          <w:rFonts w:eastAsia="Times New Roman" w:cstheme="minorHAnsi"/>
+          <w:sz w:val="24"/>
+          <w:szCs w:val="24"/>
+          <w:lang w:eastAsia="en-IN"/>
+        </w:rPr>
+        <w:t xml:space="preserve">This creates and switches to a new branch named </w:t>
+      </w:r>
+      <w:r>
+        <w:rPr>
+          <w:rFonts w:eastAsia="Times New Roman" w:cstheme="minorHAnsi"/>
+          <w:sz w:val="20"/>
+          <w:szCs w:val="20"/>
+          <w:lang w:eastAsia="en-IN"/>
+        </w:rPr>
+        <w:t>feature/branch-name</w:t>
+      </w:r>
+      <w:r>
+        <w:rPr>
+          <w:rFonts w:eastAsia="Times New Roman" w:cstheme="minorHAnsi"/>
+          <w:sz w:val="24"/>
+          <w:szCs w:val="24"/>
+          <w:lang w:eastAsia="en-IN"/>
+        </w:rPr>
+        <w:t>.</w:t>
+      </w:r>
+    </w:p>
+    <w:p>
+      <w:pPr>
+        <w:pStyle w:val="Heading1"/>
+        <w:rPr>
+          <w:rFonts w:eastAsia="Times New Roman"/>
+          <w:lang w:eastAsia="en-IN"/>
+        </w:rPr>
+      </w:pPr>
+      <w:r>
+        <w:rPr>
+          <w:rFonts w:eastAsia="Times New Roman"/>
+          <w:lang w:eastAsia="en-IN"/>
+        </w:rPr>
+        <w:t>5. Making Changes</w:t>
+      </w:r>
+    </w:p>
+    <w:p>
+      <w:pPr>
+        <w:spacing w:before="240" w:after="0" w:line="276" w:lineRule="auto"/>
+        <w:rPr>
+          <w:rFonts w:eastAsia="Times New Roman" w:cstheme="minorHAnsi"/>
+          <w:sz w:val="24"/>
+          <w:szCs w:val="24"/>
+          <w:lang w:eastAsia="en-IN"/>
+        </w:rPr>
+      </w:pPr>
+      <w:r>
+        <w:rPr>
+          <w:rFonts w:eastAsia="Times New Roman" w:cstheme="minorHAnsi"/>
+          <w:sz w:val="24"/>
+          <w:szCs w:val="24"/>
+          <w:lang w:eastAsia="en-IN"/>
+        </w:rPr>
+        <w:t>After creating a branch, they can make changes to the code. Once done, they need to stage and commit the changes:</w:t>
+      </w:r>
+    </w:p>
+    <w:p>
+      <w:pPr>
+        <w:tabs>
+          <w:tab w:val="left" w:pos="916"/>
+          <w:tab w:val="left" w:pos="1832"/>
+          <w:tab w:val="left" w:pos="2748"/>
+          <w:tab w:val="left" w:pos="3664"/>
+          <w:tab w:val="left" w:pos="4580"/>
+          <w:tab w:val="left" w:pos="5496"/>
+          <w:tab w:val="left" w:pos="6412"/>
+          <w:tab w:val="left" w:pos="7328"/>
+          <w:tab w:val="left" w:pos="8244"/>
+          <w:tab w:val="left" w:pos="9160"/>
+          <w:tab w:val="left" w:pos="10076"/>
+          <w:tab w:val="left" w:pos="10992"/>
+          <w:tab w:val="left" w:pos="11908"/>
+          <w:tab w:val="left" w:pos="12824"/>
+          <w:tab w:val="left" w:pos="13740"/>
+          <w:tab w:val="left" w:pos="14656"/>
+        </w:tabs>
+        <w:spacing w:before="240" w:after="0" w:line="276" w:lineRule="auto"/>
+        <w:rPr>
+          <w:rFonts w:eastAsia="Times New Roman" w:cstheme="minorHAnsi"/>
+          <w:sz w:val="20"/>
+          <w:szCs w:val="20"/>
+          <w:lang w:eastAsia="en-IN"/>
+        </w:rPr>
+      </w:pPr>
+      <w:proofErr w:type="gramStart"/>
+      <w:r>
+        <w:rPr>
+          <w:rFonts w:eastAsia="Times New Roman" w:cstheme="minorHAnsi"/>
+          <w:sz w:val="20"/>
+          <w:szCs w:val="20"/>
+          <w:lang w:eastAsia="en-IN"/>
+        </w:rPr>
+        <w:t>git</w:t>
+      </w:r>
+      <w:proofErr w:type="gramEnd"/>
+      <w:r>
+        <w:rPr>
+          <w:rFonts w:eastAsia="Times New Roman" w:cstheme="minorHAnsi"/>
+          <w:sz w:val="20"/>
+          <w:szCs w:val="20"/>
+          <w:lang w:eastAsia="en-IN"/>
+        </w:rPr>
+        <w:t xml:space="preserve"> add .</w:t>
+      </w:r>
+    </w:p>
+    <w:p>
+      <w:pPr>
+        <w:tabs>
+          <w:tab w:val="left" w:pos="916"/>
+          <w:tab w:val="left" w:pos="1832"/>
+          <w:tab w:val="left" w:pos="2748"/>
+          <w:tab w:val="left" w:pos="3664"/>
+          <w:tab w:val="left" w:pos="4580"/>
+          <w:tab w:val="left" w:pos="5496"/>
+          <w:tab w:val="left" w:pos="6412"/>
+          <w:tab w:val="left" w:pos="7328"/>
+          <w:tab w:val="left" w:pos="8244"/>
+          <w:tab w:val="left" w:pos="9160"/>
+          <w:tab w:val="left" w:pos="10076"/>
+          <w:tab w:val="left" w:pos="10992"/>
+          <w:tab w:val="left" w:pos="11908"/>
+          <w:tab w:val="left" w:pos="12824"/>
+          <w:tab w:val="left" w:pos="13740"/>
+          <w:tab w:val="left" w:pos="14656"/>
+        </w:tabs>
+        <w:spacing w:before="240" w:after="0" w:line="276" w:lineRule="auto"/>
+        <w:rPr>
+          <w:rFonts w:eastAsia="Times New Roman" w:cstheme="minorHAnsi"/>
+          <w:sz w:val="20"/>
+          <w:szCs w:val="20"/>
+          <w:lang w:eastAsia="en-IN"/>
+        </w:rPr>
+      </w:pPr>
+      <w:proofErr w:type="gramStart"/>
+      <w:r>
+        <w:rPr>
+          <w:rFonts w:eastAsia="Times New Roman" w:cstheme="minorHAnsi"/>
+          <w:sz w:val="20"/>
+          <w:szCs w:val="20"/>
+          <w:lang w:eastAsia="en-IN"/>
+        </w:rPr>
+        <w:t>git</w:t>
+      </w:r>
+      <w:proofErr w:type="gramEnd"/>
+      <w:r>
+        <w:rPr>
+          <w:rFonts w:eastAsia="Times New Roman" w:cstheme="minorHAnsi"/>
+          <w:sz w:val="20"/>
+          <w:szCs w:val="20"/>
+          <w:lang w:eastAsia="en-IN"/>
+        </w:rPr>
+        <w:t xml:space="preserve"> commit -m "Descriptive commit message"</w:t>
+      </w:r>
+    </w:p>
+    <w:p>
+      <w:pPr>
+        <w:pStyle w:val="Heading1"/>
+        <w:rPr>
+          <w:rFonts w:eastAsia="Times New Roman"/>
+          <w:lang w:eastAsia="en-IN"/>
+        </w:rPr>
+      </w:pPr>
+      <w:r>
+        <w:rPr>
+          <w:rFonts w:eastAsia="Times New Roman"/>
+          <w:lang w:eastAsia="en-IN"/>
+        </w:rPr>
+        <w:lastRenderedPageBreak/>
+        <w:t>6. Pushing the Branch</w:t>
+      </w:r>
+    </w:p>
+    <w:p>
+      <w:pPr>
+        <w:spacing w:before="240" w:after="0" w:line="276" w:lineRule="auto"/>
+        <w:rPr>
+          <w:rFonts w:eastAsia="Times New Roman" w:cstheme="minorHAnsi"/>
+          <w:sz w:val="24"/>
+          <w:szCs w:val="24"/>
+          <w:lang w:eastAsia="en-IN"/>
+        </w:rPr>
+      </w:pPr>
+      <w:r>
+        <w:rPr>
+          <w:rFonts w:eastAsia="Times New Roman" w:cstheme="minorHAnsi"/>
+          <w:sz w:val="24"/>
+          <w:szCs w:val="24"/>
+          <w:lang w:eastAsia="en-IN"/>
+        </w:rPr>
+        <w:t>Push the newly created branch to the repository:</w:t>
+      </w:r>
+    </w:p>
+    <w:p>
+      <w:pPr>
+        <w:tabs>
+          <w:tab w:val="left" w:pos="916"/>
+          <w:tab w:val="left" w:pos="1832"/>
+          <w:tab w:val="left" w:pos="2748"/>
+          <w:tab w:val="left" w:pos="3664"/>
+          <w:tab w:val="left" w:pos="4580"/>
+          <w:tab w:val="left" w:pos="5496"/>
+          <w:tab w:val="left" w:pos="6412"/>
+          <w:tab w:val="left" w:pos="7328"/>
+          <w:tab w:val="left" w:pos="8244"/>
+          <w:tab w:val="left" w:pos="9160"/>
+          <w:tab w:val="left" w:pos="10076"/>
+          <w:tab w:val="left" w:pos="10992"/>
+          <w:tab w:val="left" w:pos="11908"/>
+          <w:tab w:val="left" w:pos="12824"/>
+          <w:tab w:val="left" w:pos="13740"/>
+          <w:tab w:val="left" w:pos="14656"/>
+        </w:tabs>
+        <w:spacing w:before="240" w:after="0" w:line="276" w:lineRule="auto"/>
+        <w:rPr>
+          <w:rFonts w:eastAsia="Times New Roman" w:cstheme="minorHAnsi"/>
+          <w:sz w:val="20"/>
+          <w:szCs w:val="20"/>
+          <w:lang w:eastAsia="en-IN"/>
+        </w:rPr>
+      </w:pPr>
+      <w:proofErr w:type="gramStart"/>
+      <w:r>
+        <w:rPr>
+          <w:rFonts w:eastAsia="Times New Roman" w:cstheme="minorHAnsi"/>
+          <w:sz w:val="20"/>
+          <w:szCs w:val="20"/>
+          <w:lang w:eastAsia="en-IN"/>
+        </w:rPr>
+        <w:t>git</w:t>
+      </w:r>
+      <w:proofErr w:type="gramEnd"/>
+      <w:r>
+        <w:rPr>
+          <w:rFonts w:eastAsia="Times New Roman" w:cstheme="minorHAnsi"/>
+          <w:sz w:val="20"/>
+          <w:szCs w:val="20"/>
+          <w:lang w:eastAsia="en-IN"/>
+        </w:rPr>
+        <w:t xml:space="preserve"> push origin feature/branch-name</w:t>
+      </w:r>
+    </w:p>
+    <w:p>
+      <w:pPr>
+        <w:pStyle w:val="Heading1"/>
+        <w:rPr>
+          <w:rFonts w:eastAsia="Times New Roman"/>
+          <w:lang w:eastAsia="en-IN"/>
+        </w:rPr>
+      </w:pPr>
+      <w:r>
+        <w:rPr>
+          <w:rFonts w:eastAsia="Times New Roman"/>
+          <w:lang w:eastAsia="en-IN"/>
+        </w:rPr>
+        <w:t>7. Creating a Pull Request (PR)</w:t>
+      </w:r>
+    </w:p>
+    <w:p>
+      <w:pPr>
+        <w:numPr>
+          <w:ilvl w:val="0"/>
+          <w:numId w:val="31"/>
+        </w:numPr>
+        <w:spacing w:before="240" w:after="0" w:line="276" w:lineRule="auto"/>
+        <w:rPr>
+          <w:rFonts w:eastAsia="Times New Roman" w:cstheme="minorHAnsi"/>
+          <w:sz w:val="24"/>
+          <w:szCs w:val="24"/>
+          <w:lang w:eastAsia="en-IN"/>
+        </w:rPr>
+      </w:pPr>
+      <w:r>
+        <w:rPr>
+          <w:rFonts w:eastAsia="Times New Roman" w:cstheme="minorHAnsi"/>
+          <w:sz w:val="24"/>
+          <w:szCs w:val="24"/>
+          <w:lang w:eastAsia="en-IN"/>
+        </w:rPr>
+        <w:t>Go to the GitHub repository page.</w:t>
+      </w:r>
+    </w:p>
+    <w:p>
+      <w:pPr>
+        <w:numPr>
+          <w:ilvl w:val="0"/>
+          <w:numId w:val="31"/>
+        </w:numPr>
+        <w:spacing w:before="240" w:after="0" w:line="276" w:lineRule="auto"/>
+        <w:rPr>
+          <w:rFonts w:eastAsia="Times New Roman" w:cstheme="minorHAnsi"/>
+          <w:sz w:val="24"/>
+          <w:szCs w:val="24"/>
+          <w:lang w:eastAsia="en-IN"/>
+        </w:rPr>
+      </w:pPr>
+      <w:r>
+        <w:rPr>
+          <w:rFonts w:eastAsia="Times New Roman" w:cstheme="minorHAnsi"/>
+          <w:sz w:val="24"/>
+          <w:szCs w:val="24"/>
+          <w:lang w:eastAsia="en-IN"/>
+        </w:rPr>
+        <w:t xml:space="preserve">Click </w:t>
+      </w:r>
+      <w:r>
+        <w:rPr>
+          <w:rFonts w:eastAsia="Times New Roman" w:cstheme="minorHAnsi"/>
+          <w:b/>
+          <w:bCs/>
+          <w:sz w:val="24"/>
+          <w:szCs w:val="24"/>
+          <w:lang w:eastAsia="en-IN"/>
+        </w:rPr>
+        <w:t>Pull Requests</w:t>
+      </w:r>
+      <w:r>
+        <w:rPr>
+          <w:rFonts w:eastAsia="Times New Roman" w:cstheme="minorHAnsi"/>
+          <w:sz w:val="24"/>
+          <w:szCs w:val="24"/>
+          <w:lang w:eastAsia="en-IN"/>
+        </w:rPr>
+        <w:t xml:space="preserve"> &gt; </w:t>
+      </w:r>
+      <w:r>
+        <w:rPr>
+          <w:rFonts w:eastAsia="Times New Roman" w:cstheme="minorHAnsi"/>
+          <w:b/>
+          <w:bCs/>
+          <w:sz w:val="24"/>
+          <w:szCs w:val="24"/>
+          <w:lang w:eastAsia="en-IN"/>
+        </w:rPr>
+        <w:t>New Pull Request</w:t>
+      </w:r>
+      <w:r>
+        <w:rPr>
+          <w:rFonts w:eastAsia="Times New Roman" w:cstheme="minorHAnsi"/>
+          <w:sz w:val="24"/>
+          <w:szCs w:val="24"/>
+          <w:lang w:eastAsia="en-IN"/>
+        </w:rPr>
+        <w:t>.</w:t>
+      </w:r>
+    </w:p>
+    <w:p>
+      <w:pPr>
+        <w:numPr>
+          <w:ilvl w:val="0"/>
+          <w:numId w:val="31"/>
+        </w:numPr>
+        <w:spacing w:before="240" w:after="0" w:line="276" w:lineRule="auto"/>
+        <w:rPr>
+          <w:rFonts w:eastAsia="Times New Roman" w:cstheme="minorHAnsi"/>
+          <w:sz w:val="24"/>
+          <w:szCs w:val="24"/>
+          <w:lang w:eastAsia="en-IN"/>
+        </w:rPr>
+      </w:pPr>
+      <w:r>
+        <w:rPr>
+          <w:rFonts w:eastAsia="Times New Roman" w:cstheme="minorHAnsi"/>
+          <w:sz w:val="24"/>
+          <w:szCs w:val="24"/>
+          <w:lang w:eastAsia="en-IN"/>
+        </w:rPr>
+        <w:t xml:space="preserve">Select their branch (e.g., </w:t>
+      </w:r>
+      <w:r>
+        <w:rPr>
+          <w:rFonts w:eastAsia="Times New Roman" w:cstheme="minorHAnsi"/>
+          <w:sz w:val="20"/>
+          <w:szCs w:val="20"/>
+          <w:lang w:eastAsia="en-IN"/>
+        </w:rPr>
+        <w:t>feature/branch-name</w:t>
+      </w:r>
+      <w:r>
+        <w:rPr>
+          <w:rFonts w:eastAsia="Times New Roman" w:cstheme="minorHAnsi"/>
+          <w:sz w:val="24"/>
+          <w:szCs w:val="24"/>
+          <w:lang w:eastAsia="en-IN"/>
+        </w:rPr>
+        <w:t xml:space="preserve">) and compare it with </w:t>
+      </w:r>
+      <w:r>
+        <w:rPr>
+          <w:rFonts w:eastAsia="Times New Roman" w:cstheme="minorHAnsi"/>
+          <w:sz w:val="20"/>
+          <w:szCs w:val="20"/>
+          <w:lang w:eastAsia="en-IN"/>
+        </w:rPr>
+        <w:t>main</w:t>
+      </w:r>
+      <w:r>
+        <w:rPr>
+          <w:rFonts w:eastAsia="Times New Roman" w:cstheme="minorHAnsi"/>
+          <w:sz w:val="24"/>
+          <w:szCs w:val="24"/>
+          <w:lang w:eastAsia="en-IN"/>
+        </w:rPr>
+        <w:t>.</w:t>
+      </w:r>
+    </w:p>
+    <w:p>
+      <w:pPr>
+        <w:numPr>
+          <w:ilvl w:val="0"/>
+          <w:numId w:val="31"/>
+        </w:numPr>
+        <w:spacing w:before="240" w:after="0" w:line="276" w:lineRule="auto"/>
+        <w:rPr>
+          <w:rFonts w:eastAsia="Times New Roman" w:cstheme="minorHAnsi"/>
+          <w:sz w:val="24"/>
+          <w:szCs w:val="24"/>
+          <w:lang w:eastAsia="en-IN"/>
+        </w:rPr>
+      </w:pPr>
+      <w:r>
+        <w:rPr>
+          <w:rFonts w:eastAsia="Times New Roman" w:cstheme="minorHAnsi"/>
+          <w:sz w:val="24"/>
+          <w:szCs w:val="24"/>
+          <w:lang w:eastAsia="en-IN"/>
+        </w:rPr>
+        <w:t>Add a description and assign reviewers if required.</w:t>
+      </w:r>
+    </w:p>
+    <w:p>
+      <w:pPr>
+        <w:numPr>
+          <w:ilvl w:val="0"/>
+          <w:numId w:val="31"/>
+        </w:numPr>
+        <w:spacing w:before="240" w:after="0" w:line="276" w:lineRule="auto"/>
+        <w:rPr>
+          <w:rFonts w:eastAsia="Times New Roman" w:cstheme="minorHAnsi"/>
+          <w:sz w:val="24"/>
+          <w:szCs w:val="24"/>
+          <w:lang w:eastAsia="en-IN"/>
+        </w:rPr>
+      </w:pPr>
+      <w:r>
+        <w:rPr>
+          <w:rFonts w:eastAsia="Times New Roman" w:cstheme="minorHAnsi"/>
+          <w:sz w:val="24"/>
+          <w:szCs w:val="24"/>
+          <w:lang w:eastAsia="en-IN"/>
+        </w:rPr>
+        <w:t>Submit the PR for review.</w:t>
+      </w:r>
+    </w:p>
+    <w:p>
+      <w:pPr>
+        <w:pStyle w:val="Heading1"/>
+        <w:rPr>
+          <w:rFonts w:eastAsia="Times New Roman"/>
+          <w:lang w:eastAsia="en-IN"/>
+        </w:rPr>
+      </w:pPr>
+      <w:r>
+        <w:rPr>
+          <w:rFonts w:eastAsia="Times New Roman"/>
+          <w:lang w:eastAsia="en-IN"/>
+        </w:rPr>
+        <w:t>8. Reviewing and Merging PRs</w:t>
+      </w:r>
+    </w:p>
+    <w:p>
+      <w:pPr>
+        <w:numPr>
+          <w:ilvl w:val="0"/>
+          <w:numId w:val="32"/>
+        </w:numPr>
+        <w:spacing w:before="240" w:after="0" w:line="276" w:lineRule="auto"/>
+        <w:rPr>
+          <w:rFonts w:eastAsia="Times New Roman" w:cstheme="minorHAnsi"/>
+          <w:sz w:val="24"/>
+          <w:szCs w:val="24"/>
+          <w:lang w:eastAsia="en-IN"/>
+        </w:rPr>
+      </w:pPr>
+      <w:r>
+        <w:rPr>
+          <w:rFonts w:eastAsia="Times New Roman" w:cstheme="minorHAnsi"/>
+          <w:sz w:val="24"/>
+          <w:szCs w:val="24"/>
+          <w:lang w:eastAsia="en-IN"/>
+        </w:rPr>
+        <w:t>Teammates can review PRs, suggest changes, or approve them.</w:t>
+      </w:r>
+    </w:p>
+    <w:p>
+      <w:pPr>
+        <w:numPr>
+          <w:ilvl w:val="0"/>
+          <w:numId w:val="32"/>
+        </w:numPr>
+        <w:spacing w:before="240" w:after="0" w:line="276" w:lineRule="auto"/>
+        <w:rPr>
+          <w:rFonts w:eastAsia="Times New Roman" w:cstheme="minorHAnsi"/>
+          <w:sz w:val="24"/>
+          <w:szCs w:val="24"/>
+          <w:lang w:eastAsia="en-IN"/>
+        </w:rPr>
+      </w:pPr>
+      <w:r>
+        <w:rPr>
+          <w:rFonts w:eastAsia="Times New Roman" w:cstheme="minorHAnsi"/>
+          <w:sz w:val="24"/>
+          <w:szCs w:val="24"/>
+          <w:lang w:eastAsia="en-IN"/>
+        </w:rPr>
+        <w:t xml:space="preserve">After approval, the PR can be merged into the main branch by clicking </w:t>
+      </w:r>
+      <w:r>
+        <w:rPr>
+          <w:rFonts w:eastAsia="Times New Roman" w:cstheme="minorHAnsi"/>
+          <w:b/>
+          <w:bCs/>
+          <w:sz w:val="24"/>
+          <w:szCs w:val="24"/>
+          <w:lang w:eastAsia="en-IN"/>
+        </w:rPr>
+        <w:t>Merge Pull Request</w:t>
+      </w:r>
+      <w:r>
+        <w:rPr>
+          <w:rFonts w:eastAsia="Times New Roman" w:cstheme="minorHAnsi"/>
+          <w:sz w:val="24"/>
+          <w:szCs w:val="24"/>
+          <w:lang w:eastAsia="en-IN"/>
+        </w:rPr>
+        <w:t>.</w:t>
+      </w:r>
+    </w:p>
+    <w:p>
+      <w:pPr>
+        <w:pStyle w:val="Heading1"/>
+        <w:rPr>
+          <w:rFonts w:eastAsia="Times New Roman"/>
+          <w:lang w:eastAsia="en-IN"/>
+        </w:rPr>
+      </w:pPr>
+      <w:r>
+        <w:rPr>
+          <w:rFonts w:eastAsia="Times New Roman"/>
+          <w:lang w:eastAsia="en-IN"/>
+        </w:rPr>
+        <w:t>9. Updating Local Branches</w:t>
+      </w:r>
+    </w:p>
+    <w:p>
+      <w:pPr>
+        <w:spacing w:before="240" w:after="0" w:line="276" w:lineRule="auto"/>
+        <w:rPr>
+          <w:rFonts w:eastAsia="Times New Roman" w:cstheme="minorHAnsi"/>
+          <w:sz w:val="24"/>
+          <w:szCs w:val="24"/>
+          <w:lang w:eastAsia="en-IN"/>
+        </w:rPr>
+      </w:pPr>
+      <w:r>
+        <w:rPr>
+          <w:rFonts w:eastAsia="Times New Roman" w:cstheme="minorHAnsi"/>
+          <w:sz w:val="24"/>
+          <w:szCs w:val="24"/>
+          <w:lang w:eastAsia="en-IN"/>
+        </w:rPr>
+        <w:t>After merging, teammates should pull the latest changes to keep their local branches updated:</w:t>
+      </w:r>
+    </w:p>
+    <w:p>
+      <w:pPr>
+        <w:tabs>
+          <w:tab w:val="left" w:pos="916"/>
+          <w:tab w:val="left" w:pos="1832"/>
+          <w:tab w:val="left" w:pos="2748"/>
+          <w:tab w:val="left" w:pos="3664"/>
+          <w:tab w:val="left" w:pos="4580"/>
+          <w:tab w:val="left" w:pos="5496"/>
+          <w:tab w:val="left" w:pos="6412"/>
+          <w:tab w:val="left" w:pos="7328"/>
+          <w:tab w:val="left" w:pos="8244"/>
+          <w:tab w:val="left" w:pos="9160"/>
+          <w:tab w:val="left" w:pos="10076"/>
+          <w:tab w:val="left" w:pos="10992"/>
+          <w:tab w:val="left" w:pos="11908"/>
+          <w:tab w:val="left" w:pos="12824"/>
+          <w:tab w:val="left" w:pos="13740"/>
+          <w:tab w:val="left" w:pos="14656"/>
+        </w:tabs>
+        <w:spacing w:before="240" w:after="0" w:line="276" w:lineRule="auto"/>
+        <w:rPr>
+          <w:rFonts w:eastAsia="Times New Roman" w:cstheme="minorHAnsi"/>
+          <w:sz w:val="20"/>
+          <w:szCs w:val="20"/>
+          <w:lang w:eastAsia="en-IN"/>
+        </w:rPr>
+      </w:pPr>
+      <w:proofErr w:type="gramStart"/>
+      <w:r>
+        <w:rPr>
+          <w:rFonts w:eastAsia="Times New Roman" w:cstheme="minorHAnsi"/>
+          <w:sz w:val="20"/>
+          <w:szCs w:val="20"/>
+          <w:lang w:eastAsia="en-IN"/>
+        </w:rPr>
+        <w:t>git</w:t>
+      </w:r>
+      <w:proofErr w:type="gramEnd"/>
+      <w:r>
+        <w:rPr>
+          <w:rFonts w:eastAsia="Times New Roman" w:cstheme="minorHAnsi"/>
+          <w:sz w:val="20"/>
+          <w:szCs w:val="20"/>
+          <w:lang w:eastAsia="en-IN"/>
+        </w:rPr>
+        <w:t xml:space="preserve"> pull origin main</w:t>
+      </w:r>
+    </w:p>
+    <w:p>
+      <w:pPr>
+        <w:pStyle w:val="Heading1"/>
+        <w:rPr>
+          <w:rFonts w:eastAsia="Times New Roman"/>
+          <w:lang w:eastAsia="en-IN"/>
+        </w:rPr>
+      </w:pPr>
+      <w:bookmarkStart w:id="0" w:name="_GoBack"/>
+      <w:bookmarkEnd w:id="0"/>
+      <w:r>
+        <w:rPr>
+          <w:rFonts w:eastAsia="Times New Roman"/>
+          <w:lang w:eastAsia="en-IN"/>
+        </w:rPr>
+        <w:t>Common Git Commands Summary</w:t>
+      </w:r>
+    </w:p>
+    <w:tbl>
+      <w:tblPr>
+        <w:tblW w:w="0" w:type="auto"/>
+        <w:jc w:val="center"/>
+        <w:tblCellSpacing w:w="15" w:type="dxa"/>
+        <w:tblBorders>
+          <w:top w:val="single" w:sz="4" w:space="0" w:color="auto"/>
+          <w:left w:val="single" w:sz="4" w:space="0" w:color="auto"/>
+          <w:bottom w:val="single" w:sz="4" w:space="0" w:color="auto"/>
+          <w:right w:val="single" w:sz="4" w:space="0" w:color="auto"/>
+          <w:insideH w:val="single" w:sz="4" w:space="0" w:color="auto"/>
+          <w:insideV w:val="single" w:sz="4" w:space="0" w:color="auto"/>
+        </w:tblBorders>
+        <w:tblCellMar>
+          <w:top w:w="15" w:type="dxa"/>
+          <w:left w:w="15" w:type="dxa"/>
+          <w:bottom w:w="15" w:type="dxa"/>
+          <w:right w:w="15" w:type="dxa"/>
+        </w:tblCellMar>
+        <w:tblLook w:val="04A0" w:firstRow="1" w:lastRow="0" w:firstColumn="1" w:lastColumn="0" w:noHBand="0" w:noVBand="1"/>
+      </w:tblPr>
+      <w:tblGrid>
+        <w:gridCol w:w="2762"/>
+        <w:gridCol w:w="2433"/>
+      </w:tblGrid>
+      <w:tr>
+        <w:trPr>
+          <w:tblHeader/>
+          <w:tblCellSpacing w:w="15" w:type="dxa"/>
+          <w:jc w:val="center"/>
+        </w:trPr>
+        <w:tc>
+          <w:tcPr>
+            <w:tcW w:w="0" w:type="auto"/>
+            <w:vAlign w:val="center"/>
+            <w:hideMark/>
+          </w:tcPr>
+          <w:p>
+            <w:pPr>
+              <w:spacing w:before="240" w:after="0" w:line="276" w:lineRule="auto"/>
+              <w:rPr>
+                <w:rFonts w:eastAsia="Times New Roman" w:cstheme="minorHAnsi"/>
+                <w:b/>
+                <w:bCs/>
+                <w:sz w:val="24"/>
+                <w:szCs w:val="24"/>
+                <w:lang w:eastAsia="en-IN"/>
+              </w:rPr>
+            </w:pPr>
+            <w:r>
+              <w:rPr>
+                <w:rFonts w:eastAsia="Times New Roman" w:cstheme="minorHAnsi"/>
+                <w:b/>
+                <w:bCs/>
+                <w:sz w:val="24"/>
+                <w:szCs w:val="24"/>
+                <w:lang w:eastAsia="en-IN"/>
+              </w:rPr>
+              <w:t>Action</w:t>
+            </w:r>
+          </w:p>
+        </w:tc>
+        <w:tc>
+          <w:tcPr>
+            <w:tcW w:w="0" w:type="auto"/>
+            <w:vAlign w:val="center"/>
+            <w:hideMark/>
+          </w:tcPr>
+          <w:p>
+            <w:pPr>
+              <w:spacing w:before="240" w:after="0" w:line="276" w:lineRule="auto"/>
+              <w:rPr>
+                <w:rFonts w:eastAsia="Times New Roman" w:cstheme="minorHAnsi"/>
+                <w:b/>
+                <w:bCs/>
+                <w:sz w:val="24"/>
+                <w:szCs w:val="24"/>
+                <w:lang w:eastAsia="en-IN"/>
+              </w:rPr>
+            </w:pPr>
+            <w:r>
+              <w:rPr>
+                <w:rFonts w:eastAsia="Times New Roman" w:cstheme="minorHAnsi"/>
+                <w:b/>
+                <w:bCs/>
+                <w:sz w:val="24"/>
+                <w:szCs w:val="24"/>
+                <w:lang w:eastAsia="en-IN"/>
+              </w:rPr>
+              <w:t>Command</w:t>
+            </w:r>
+          </w:p>
+        </w:tc>
+      </w:tr>
+      <w:tr>
+        <w:trPr>
+          <w:tblCellSpacing w:w="15" w:type="dxa"/>
+          <w:jc w:val="center"/>
+        </w:trPr>
+        <w:tc>
+          <w:tcPr>
+            <w:tcW w:w="0" w:type="auto"/>
+            <w:vAlign w:val="center"/>
+            <w:hideMark/>
+          </w:tcPr>
+          <w:p>
+            <w:pPr>
+              <w:spacing w:before="240" w:after="0" w:line="276" w:lineRule="auto"/>
+              <w:rPr>
+                <w:rFonts w:eastAsia="Times New Roman" w:cstheme="minorHAnsi"/>
+                <w:sz w:val="24"/>
+                <w:szCs w:val="24"/>
+                <w:lang w:eastAsia="en-IN"/>
+              </w:rPr>
+            </w:pPr>
+            <w:r>
+              <w:rPr>
+                <w:rFonts w:eastAsia="Times New Roman" w:cstheme="minorHAnsi"/>
+                <w:sz w:val="24"/>
+                <w:szCs w:val="24"/>
+                <w:lang w:eastAsia="en-IN"/>
+              </w:rPr>
+              <w:t>Clone a repository</w:t>
+            </w:r>
+          </w:p>
+        </w:tc>
+        <w:tc>
+          <w:tcPr>
+            <w:tcW w:w="0" w:type="auto"/>
+            <w:vAlign w:val="center"/>
+            <w:hideMark/>
+          </w:tcPr>
+          <w:p>
+            <w:pPr>
+              <w:spacing w:before="240" w:after="0" w:line="276" w:lineRule="auto"/>
+              <w:rPr>
+                <w:rFonts w:eastAsia="Times New Roman" w:cstheme="minorHAnsi"/>
+                <w:sz w:val="24"/>
+                <w:szCs w:val="24"/>
+                <w:lang w:eastAsia="en-IN"/>
+              </w:rPr>
+            </w:pPr>
+            <w:r>
+              <w:rPr>
+                <w:rFonts w:eastAsia="Times New Roman" w:cstheme="minorHAnsi"/>
+                <w:sz w:val="20"/>
+                <w:szCs w:val="20"/>
+                <w:lang w:eastAsia="en-IN"/>
+              </w:rPr>
+              <w:t>git clone &lt;repository-</w:t>
+            </w:r>
+            <w:proofErr w:type="spellStart"/>
+            <w:r>
+              <w:rPr>
+                <w:rFonts w:eastAsia="Times New Roman" w:cstheme="minorHAnsi"/>
+                <w:sz w:val="20"/>
+                <w:szCs w:val="20"/>
+                <w:lang w:eastAsia="en-IN"/>
+              </w:rPr>
+              <w:t>url</w:t>
+            </w:r>
+            <w:proofErr w:type="spellEnd"/>
+            <w:r>
+              <w:rPr>
+                <w:rFonts w:eastAsia="Times New Roman" w:cstheme="minorHAnsi"/>
+                <w:sz w:val="20"/>
+                <w:szCs w:val="20"/>
+                <w:lang w:eastAsia="en-IN"/>
+              </w:rPr>
+              <w:t>&gt;</w:t>
+            </w:r>
+          </w:p>
+        </w:tc>
+      </w:tr>
+      <w:tr>
+        <w:trPr>
+          <w:tblCellSpacing w:w="15" w:type="dxa"/>
+          <w:jc w:val="center"/>
+        </w:trPr>
+        <w:tc>
+          <w:tcPr>
+            <w:tcW w:w="0" w:type="auto"/>
+            <w:vAlign w:val="center"/>
+            <w:hideMark/>
+          </w:tcPr>
+          <w:p>
+            <w:pPr>
+              <w:spacing w:before="240" w:after="0" w:line="276" w:lineRule="auto"/>
+              <w:rPr>
+                <w:rFonts w:eastAsia="Times New Roman" w:cstheme="minorHAnsi"/>
+                <w:sz w:val="24"/>
+                <w:szCs w:val="24"/>
+                <w:lang w:eastAsia="en-IN"/>
+              </w:rPr>
+            </w:pPr>
+            <w:r>
+              <w:rPr>
+                <w:rFonts w:eastAsia="Times New Roman" w:cstheme="minorHAnsi"/>
+                <w:sz w:val="24"/>
+                <w:szCs w:val="24"/>
+                <w:lang w:eastAsia="en-IN"/>
+              </w:rPr>
+              <w:t>Pull latest changes</w:t>
+            </w:r>
+          </w:p>
+        </w:tc>
+        <w:tc>
+          <w:tcPr>
+            <w:tcW w:w="0" w:type="auto"/>
+            <w:vAlign w:val="center"/>
+            <w:hideMark/>
+          </w:tcPr>
+          <w:p>
+            <w:pPr>
+              <w:spacing w:before="240" w:after="0" w:line="276" w:lineRule="auto"/>
+              <w:rPr>
+                <w:rFonts w:eastAsia="Times New Roman" w:cstheme="minorHAnsi"/>
+                <w:sz w:val="24"/>
+                <w:szCs w:val="24"/>
+                <w:lang w:eastAsia="en-IN"/>
+              </w:rPr>
+            </w:pPr>
+            <w:r>
+              <w:rPr>
+                <w:rFonts w:eastAsia="Times New Roman" w:cstheme="minorHAnsi"/>
+                <w:sz w:val="20"/>
+                <w:szCs w:val="20"/>
+                <w:lang w:eastAsia="en-IN"/>
+              </w:rPr>
+              <w:t>git pull origin main</w:t>
+            </w:r>
+          </w:p>
+        </w:tc>
+      </w:tr>
+      <w:tr>
+        <w:trPr>
+          <w:tblCellSpacing w:w="15" w:type="dxa"/>
+          <w:jc w:val="center"/>
+        </w:trPr>
+        <w:tc>
+          <w:tcPr>
+            <w:tcW w:w="0" w:type="auto"/>
+            <w:vAlign w:val="center"/>
+            <w:hideMark/>
+          </w:tcPr>
+          <w:p>
+            <w:pPr>
+              <w:spacing w:before="240" w:after="0" w:line="276" w:lineRule="auto"/>
+              <w:rPr>
+                <w:rFonts w:eastAsia="Times New Roman" w:cstheme="minorHAnsi"/>
+                <w:sz w:val="24"/>
+                <w:szCs w:val="24"/>
+                <w:lang w:eastAsia="en-IN"/>
+              </w:rPr>
+            </w:pPr>
+            <w:r>
+              <w:rPr>
+                <w:rFonts w:eastAsia="Times New Roman" w:cstheme="minorHAnsi"/>
+                <w:sz w:val="24"/>
+                <w:szCs w:val="24"/>
+                <w:lang w:eastAsia="en-IN"/>
+              </w:rPr>
+              <w:t>Create a new branch</w:t>
+            </w:r>
+          </w:p>
+        </w:tc>
+        <w:tc>
+          <w:tcPr>
+            <w:tcW w:w="0" w:type="auto"/>
+            <w:vAlign w:val="center"/>
+            <w:hideMark/>
+          </w:tcPr>
+          <w:p>
+            <w:pPr>
+              <w:spacing w:before="240" w:after="0" w:line="276" w:lineRule="auto"/>
+              <w:rPr>
+                <w:rFonts w:eastAsia="Times New Roman" w:cstheme="minorHAnsi"/>
+                <w:sz w:val="24"/>
+                <w:szCs w:val="24"/>
+                <w:lang w:eastAsia="en-IN"/>
+              </w:rPr>
+            </w:pPr>
+            <w:r>
+              <w:rPr>
+                <w:rFonts w:eastAsia="Times New Roman" w:cstheme="minorHAnsi"/>
+                <w:sz w:val="20"/>
+                <w:szCs w:val="20"/>
+                <w:lang w:eastAsia="en-IN"/>
+              </w:rPr>
+              <w:t>git checkout -b branch-name</w:t>
+            </w:r>
+          </w:p>
+        </w:tc>
+      </w:tr>
+      <w:tr>
+        <w:trPr>
+          <w:tblCellSpacing w:w="15" w:type="dxa"/>
+          <w:jc w:val="center"/>
+        </w:trPr>
+        <w:tc>
+          <w:tcPr>
+            <w:tcW w:w="0" w:type="auto"/>
+            <w:vAlign w:val="center"/>
+            <w:hideMark/>
+          </w:tcPr>
+          <w:p>
+            <w:pPr>
+              <w:spacing w:before="240" w:after="0" w:line="276" w:lineRule="auto"/>
+              <w:rPr>
+                <w:rFonts w:eastAsia="Times New Roman" w:cstheme="minorHAnsi"/>
+                <w:sz w:val="24"/>
+                <w:szCs w:val="24"/>
+                <w:lang w:eastAsia="en-IN"/>
+              </w:rPr>
+            </w:pPr>
+            <w:r>
+              <w:rPr>
+                <w:rFonts w:eastAsia="Times New Roman" w:cstheme="minorHAnsi"/>
+                <w:sz w:val="24"/>
+                <w:szCs w:val="24"/>
+                <w:lang w:eastAsia="en-IN"/>
+              </w:rPr>
+              <w:t>Switch branches</w:t>
+            </w:r>
+          </w:p>
+        </w:tc>
+        <w:tc>
+          <w:tcPr>
+            <w:tcW w:w="0" w:type="auto"/>
+            <w:vAlign w:val="center"/>
+            <w:hideMark/>
+          </w:tcPr>
+          <w:p>
+            <w:pPr>
+              <w:spacing w:before="240" w:after="0" w:line="276" w:lineRule="auto"/>
+              <w:rPr>
+                <w:rFonts w:eastAsia="Times New Roman" w:cstheme="minorHAnsi"/>
+                <w:sz w:val="24"/>
+                <w:szCs w:val="24"/>
+                <w:lang w:eastAsia="en-IN"/>
+              </w:rPr>
+            </w:pPr>
+            <w:r>
+              <w:rPr>
+                <w:rFonts w:eastAsia="Times New Roman" w:cstheme="minorHAnsi"/>
+                <w:sz w:val="20"/>
+                <w:szCs w:val="20"/>
+                <w:lang w:eastAsia="en-IN"/>
+              </w:rPr>
+              <w:t>git checkout branch-name</w:t>
+            </w:r>
+          </w:p>
+        </w:tc>
+      </w:tr>
+      <w:tr>
+        <w:trPr>
+          <w:tblCellSpacing w:w="15" w:type="dxa"/>
+          <w:jc w:val="center"/>
+        </w:trPr>
+        <w:tc>
+          <w:tcPr>
+            <w:tcW w:w="0" w:type="auto"/>
+            <w:vAlign w:val="center"/>
+            <w:hideMark/>
+          </w:tcPr>
+          <w:p>
+            <w:pPr>
+              <w:spacing w:before="240" w:after="0" w:line="276" w:lineRule="auto"/>
+              <w:rPr>
+                <w:rFonts w:eastAsia="Times New Roman" w:cstheme="minorHAnsi"/>
+                <w:sz w:val="24"/>
+                <w:szCs w:val="24"/>
+                <w:lang w:eastAsia="en-IN"/>
+              </w:rPr>
+            </w:pPr>
+            <w:r>
+              <w:rPr>
+                <w:rFonts w:eastAsia="Times New Roman" w:cstheme="minorHAnsi"/>
+                <w:sz w:val="24"/>
+                <w:szCs w:val="24"/>
+                <w:lang w:eastAsia="en-IN"/>
+              </w:rPr>
+              <w:t>Stage changes</w:t>
+            </w:r>
+          </w:p>
+        </w:tc>
+        <w:tc>
+          <w:tcPr>
+            <w:tcW w:w="0" w:type="auto"/>
+            <w:vAlign w:val="center"/>
+            <w:hideMark/>
+          </w:tcPr>
+          <w:p>
+            <w:pPr>
+              <w:spacing w:before="240" w:after="0" w:line="276" w:lineRule="auto"/>
+              <w:rPr>
+                <w:rFonts w:eastAsia="Times New Roman" w:cstheme="minorHAnsi"/>
+                <w:sz w:val="24"/>
+                <w:szCs w:val="24"/>
+                <w:lang w:eastAsia="en-IN"/>
+              </w:rPr>
+            </w:pPr>
+            <w:proofErr w:type="gramStart"/>
+            <w:r>
+              <w:rPr>
+                <w:rFonts w:eastAsia="Times New Roman" w:cstheme="minorHAnsi"/>
+                <w:sz w:val="20"/>
+                <w:szCs w:val="20"/>
+                <w:lang w:eastAsia="en-IN"/>
+              </w:rPr>
+              <w:t>git</w:t>
+            </w:r>
+            <w:proofErr w:type="gramEnd"/>
+            <w:r>
+              <w:rPr>
+                <w:rFonts w:eastAsia="Times New Roman" w:cstheme="minorHAnsi"/>
+                <w:sz w:val="20"/>
+                <w:szCs w:val="20"/>
+                <w:lang w:eastAsia="en-IN"/>
+              </w:rPr>
+              <w:t xml:space="preserve"> add .</w:t>
+            </w:r>
+          </w:p>
+        </w:tc>
+      </w:tr>
+      <w:tr>
+        <w:trPr>
+          <w:tblCellSpacing w:w="15" w:type="dxa"/>
+          <w:jc w:val="center"/>
+        </w:trPr>
+        <w:tc>
+          <w:tcPr>
+            <w:tcW w:w="0" w:type="auto"/>
+            <w:vAlign w:val="center"/>
+            <w:hideMark/>
+          </w:tcPr>
+          <w:p>
+            <w:pPr>
+              <w:spacing w:before="240" w:after="0" w:line="276" w:lineRule="auto"/>
+              <w:rPr>
+                <w:rFonts w:eastAsia="Times New Roman" w:cstheme="minorHAnsi"/>
+                <w:sz w:val="24"/>
+                <w:szCs w:val="24"/>
+                <w:lang w:eastAsia="en-IN"/>
+              </w:rPr>
+            </w:pPr>
+            <w:r>
+              <w:rPr>
+                <w:rFonts w:eastAsia="Times New Roman" w:cstheme="minorHAnsi"/>
+                <w:sz w:val="24"/>
+                <w:szCs w:val="24"/>
+                <w:lang w:eastAsia="en-IN"/>
+              </w:rPr>
+              <w:lastRenderedPageBreak/>
+              <w:t>Commit changes</w:t>
+            </w:r>
+          </w:p>
+        </w:tc>
+        <w:tc>
+          <w:tcPr>
+            <w:tcW w:w="0" w:type="auto"/>
+            <w:vAlign w:val="center"/>
+            <w:hideMark/>
+          </w:tcPr>
+          <w:p>
+            <w:pPr>
+              <w:spacing w:before="240" w:after="0" w:line="276" w:lineRule="auto"/>
+              <w:rPr>
+                <w:rFonts w:eastAsia="Times New Roman" w:cstheme="minorHAnsi"/>
+                <w:sz w:val="24"/>
+                <w:szCs w:val="24"/>
+                <w:lang w:eastAsia="en-IN"/>
+              </w:rPr>
+            </w:pPr>
+            <w:r>
+              <w:rPr>
+                <w:rFonts w:eastAsia="Times New Roman" w:cstheme="minorHAnsi"/>
+                <w:sz w:val="20"/>
+                <w:szCs w:val="20"/>
+                <w:lang w:eastAsia="en-IN"/>
+              </w:rPr>
+              <w:t>git commit -m "message"</w:t>
+            </w:r>
+          </w:p>
+        </w:tc>
+      </w:tr>
+      <w:tr>
+        <w:trPr>
+          <w:tblCellSpacing w:w="15" w:type="dxa"/>
+          <w:jc w:val="center"/>
+        </w:trPr>
+        <w:tc>
+          <w:tcPr>
+            <w:tcW w:w="0" w:type="auto"/>
+            <w:vAlign w:val="center"/>
+            <w:hideMark/>
+          </w:tcPr>
+          <w:p>
+            <w:pPr>
+              <w:spacing w:before="240" w:after="0" w:line="276" w:lineRule="auto"/>
+              <w:rPr>
+                <w:rFonts w:eastAsia="Times New Roman" w:cstheme="minorHAnsi"/>
+                <w:sz w:val="24"/>
+                <w:szCs w:val="24"/>
+                <w:lang w:eastAsia="en-IN"/>
+              </w:rPr>
+            </w:pPr>
+            <w:r>
+              <w:rPr>
+                <w:rFonts w:eastAsia="Times New Roman" w:cstheme="minorHAnsi"/>
+                <w:sz w:val="24"/>
+                <w:szCs w:val="24"/>
+                <w:lang w:eastAsia="en-IN"/>
+              </w:rPr>
+              <w:t>Push changes</w:t>
+            </w:r>
+          </w:p>
+        </w:tc>
+        <w:tc>
+          <w:tcPr>
+            <w:tcW w:w="0" w:type="auto"/>
+            <w:vAlign w:val="center"/>
+            <w:hideMark/>
+          </w:tcPr>
+          <w:p>
+            <w:pPr>
+              <w:spacing w:before="240" w:after="0" w:line="276" w:lineRule="auto"/>
+              <w:rPr>
+                <w:rFonts w:eastAsia="Times New Roman" w:cstheme="minorHAnsi"/>
+                <w:sz w:val="24"/>
+                <w:szCs w:val="24"/>
+                <w:lang w:eastAsia="en-IN"/>
+              </w:rPr>
+            </w:pPr>
+            <w:r>
+              <w:rPr>
+                <w:rFonts w:eastAsia="Times New Roman" w:cstheme="minorHAnsi"/>
+                <w:sz w:val="20"/>
+                <w:szCs w:val="20"/>
+                <w:lang w:eastAsia="en-IN"/>
+              </w:rPr>
+              <w:t>git push origin branch-name</w:t>
+            </w:r>
+          </w:p>
+        </w:tc>
+      </w:tr>
+      <w:tr>
+        <w:trPr>
+          <w:tblCellSpacing w:w="15" w:type="dxa"/>
+          <w:jc w:val="center"/>
+        </w:trPr>
+        <w:tc>
+          <w:tcPr>
+            <w:tcW w:w="0" w:type="auto"/>
+            <w:vAlign w:val="center"/>
+            <w:hideMark/>
+          </w:tcPr>
+          <w:p>
+            <w:pPr>
+              <w:spacing w:before="240" w:after="0" w:line="276" w:lineRule="auto"/>
+              <w:rPr>
+                <w:rFonts w:eastAsia="Times New Roman" w:cstheme="minorHAnsi"/>
+                <w:sz w:val="24"/>
+                <w:szCs w:val="24"/>
+                <w:lang w:eastAsia="en-IN"/>
+              </w:rPr>
+            </w:pPr>
+            <w:r>
+              <w:rPr>
+                <w:rFonts w:eastAsia="Times New Roman" w:cstheme="minorHAnsi"/>
+                <w:sz w:val="24"/>
+                <w:szCs w:val="24"/>
+                <w:lang w:eastAsia="en-IN"/>
+              </w:rPr>
+              <w:t>Update main branch locally</w:t>
+            </w:r>
+          </w:p>
+        </w:tc>
+        <w:tc>
+          <w:tcPr>
+            <w:tcW w:w="0" w:type="auto"/>
+            <w:vAlign w:val="center"/>
+            <w:hideMark/>
+          </w:tcPr>
+          <w:p>
+            <w:pPr>
+              <w:spacing w:before="240" w:after="0" w:line="276" w:lineRule="auto"/>
+              <w:rPr>
+                <w:rFonts w:eastAsia="Times New Roman" w:cstheme="minorHAnsi"/>
+                <w:sz w:val="24"/>
+                <w:szCs w:val="24"/>
+                <w:lang w:eastAsia="en-IN"/>
+              </w:rPr>
+            </w:pPr>
+            <w:r>
+              <w:rPr>
+                <w:rFonts w:eastAsia="Times New Roman" w:cstheme="minorHAnsi"/>
+                <w:sz w:val="20"/>
+                <w:szCs w:val="20"/>
+                <w:lang w:eastAsia="en-IN"/>
+              </w:rPr>
+              <w:t>git pull origin main</w:t>
+            </w:r>
+          </w:p>
+        </w:tc>
+      </w:tr>
+    </w:tbl>
+    <w:p>
+      <w:pPr>
+        <w:spacing w:before="240" w:after="0" w:line="276" w:lineRule="auto"/>
+        <w:rPr>
+          <w:rFonts w:eastAsia="Times New Roman" w:cstheme="minorHAnsi"/>
+          <w:sz w:val="24"/>
+          <w:szCs w:val="24"/>
+          <w:lang w:eastAsia="en-IN"/>
+        </w:rPr>
+      </w:pPr>
+    </w:p>
+    <w:p>
+      <w:pPr>
+        <w:spacing w:before="240" w:after="0" w:line="276" w:lineRule="auto"/>
+        <w:rPr>
+          <w:rFonts w:eastAsia="Times New Roman" w:cstheme="minorHAnsi"/>
+          <w:sz w:val="24"/>
+          <w:szCs w:val="24"/>
+          <w:lang w:eastAsia="en-IN"/>
+        </w:rPr>
+      </w:pPr>
+    </w:p>
+    <w:p>
+      <w:pPr>
+        <w:spacing w:before="240" w:after="0" w:line="276" w:lineRule="auto"/>
         <w:rPr>
           <w:rFonts w:cstheme="minorHAnsi"/>
         </w:rPr>
@@ -7251,6 +9045,304 @@
     </w:lvl>
   </w:abstractNum>
   <w:abstractNum w:abstractNumId="10" w15:restartNumberingAfterBreak="0">
+    <w:nsid w:val="2C8B7A1E"/>
+    <w:multiLevelType w:val="multilevel"/>
+    <w:tmpl w:val="50F890EE"/>
+    <w:lvl w:ilvl="0">
+      <w:start w:val="1"/>
+      <w:numFmt w:val="bullet"/>
+      <w:lvlText w:val=""/>
+      <w:lvlJc w:val="left"/>
+      <w:pPr>
+        <w:tabs>
+          <w:tab w:val="num" w:pos="720"/>
+        </w:tabs>
+        <w:ind w:left="720" w:hanging="360"/>
+      </w:pPr>
+      <w:rPr>
+        <w:rFonts w:ascii="Symbol" w:hAnsi="Symbol" w:hint="default"/>
+        <w:sz w:val="20"/>
+      </w:rPr>
+    </w:lvl>
+    <w:lvl w:ilvl="1" w:tentative="1">
+      <w:start w:val="1"/>
+      <w:numFmt w:val="bullet"/>
+      <w:lvlText w:val="o"/>
+      <w:lvlJc w:val="left"/>
+      <w:pPr>
+        <w:tabs>
+          <w:tab w:val="num" w:pos="1440"/>
+        </w:tabs>
+        <w:ind w:left="1440" w:hanging="360"/>
+      </w:pPr>
+      <w:rPr>
+        <w:rFonts w:ascii="Courier New" w:hAnsi="Courier New" w:hint="default"/>
+        <w:sz w:val="20"/>
+      </w:rPr>
+    </w:lvl>
+    <w:lvl w:ilvl="2" w:tentative="1">
+      <w:start w:val="1"/>
+      <w:numFmt w:val="bullet"/>
+      <w:lvlText w:val=""/>
+      <w:lvlJc w:val="left"/>
+      <w:pPr>
+        <w:tabs>
+          <w:tab w:val="num" w:pos="2160"/>
+        </w:tabs>
+        <w:ind w:left="2160" w:hanging="360"/>
+      </w:pPr>
+      <w:rPr>
+        <w:rFonts w:ascii="Wingdings" w:hAnsi="Wingdings" w:hint="default"/>
+        <w:sz w:val="20"/>
+      </w:rPr>
+    </w:lvl>
+    <w:lvl w:ilvl="3" w:tentative="1">
+      <w:start w:val="1"/>
+      <w:numFmt w:val="bullet"/>
+      <w:lvlText w:val=""/>
+      <w:lvlJc w:val="left"/>
+      <w:pPr>
+        <w:tabs>
+          <w:tab w:val="num" w:pos="2880"/>
+        </w:tabs>
+        <w:ind w:left="2880" w:hanging="360"/>
+      </w:pPr>
+      <w:rPr>
+        <w:rFonts w:ascii="Wingdings" w:hAnsi="Wingdings" w:hint="default"/>
+        <w:sz w:val="20"/>
+      </w:rPr>
+    </w:lvl>
+    <w:lvl w:ilvl="4" w:tentative="1">
+      <w:start w:val="1"/>
+      <w:numFmt w:val="bullet"/>
+      <w:lvlText w:val=""/>
+      <w:lvlJc w:val="left"/>
+      <w:pPr>
+        <w:tabs>
+          <w:tab w:val="num" w:pos="3600"/>
+        </w:tabs>
+        <w:ind w:left="3600" w:hanging="360"/>
+      </w:pPr>
+      <w:rPr>
+        <w:rFonts w:ascii="Wingdings" w:hAnsi="Wingdings" w:hint="default"/>
+        <w:sz w:val="20"/>
+      </w:rPr>
+    </w:lvl>
+    <w:lvl w:ilvl="5" w:tentative="1">
+      <w:start w:val="1"/>
+      <w:numFmt w:val="bullet"/>
+      <w:lvlText w:val=""/>
+      <w:lvlJc w:val="left"/>
+      <w:pPr>
+        <w:tabs>
+          <w:tab w:val="num" w:pos="4320"/>
+        </w:tabs>
+        <w:ind w:left="4320" w:hanging="360"/>
+      </w:pPr>
+      <w:rPr>
+        <w:rFonts w:ascii="Wingdings" w:hAnsi="Wingdings" w:hint="default"/>
+        <w:sz w:val="20"/>
+      </w:rPr>
+    </w:lvl>
+    <w:lvl w:ilvl="6" w:tentative="1">
+      <w:start w:val="1"/>
+      <w:numFmt w:val="bullet"/>
+      <w:lvlText w:val=""/>
+      <w:lvlJc w:val="left"/>
+      <w:pPr>
+        <w:tabs>
+          <w:tab w:val="num" w:pos="5040"/>
+        </w:tabs>
+        <w:ind w:left="5040" w:hanging="360"/>
+      </w:pPr>
+      <w:rPr>
+        <w:rFonts w:ascii="Wingdings" w:hAnsi="Wingdings" w:hint="default"/>
+        <w:sz w:val="20"/>
+      </w:rPr>
+    </w:lvl>
+    <w:lvl w:ilvl="7" w:tentative="1">
+      <w:start w:val="1"/>
+      <w:numFmt w:val="bullet"/>
+      <w:lvlText w:val=""/>
+      <w:lvlJc w:val="left"/>
+      <w:pPr>
+        <w:tabs>
+          <w:tab w:val="num" w:pos="5760"/>
+        </w:tabs>
+        <w:ind w:left="5760" w:hanging="360"/>
+      </w:pPr>
+      <w:rPr>
+        <w:rFonts w:ascii="Wingdings" w:hAnsi="Wingdings" w:hint="default"/>
+        <w:sz w:val="20"/>
+      </w:rPr>
+    </w:lvl>
+    <w:lvl w:ilvl="8" w:tentative="1">
+      <w:start w:val="1"/>
+      <w:numFmt w:val="bullet"/>
+      <w:lvlText w:val=""/>
+      <w:lvlJc w:val="left"/>
+      <w:pPr>
+        <w:tabs>
+          <w:tab w:val="num" w:pos="6480"/>
+        </w:tabs>
+        <w:ind w:left="6480" w:hanging="360"/>
+      </w:pPr>
+      <w:rPr>
+        <w:rFonts w:ascii="Wingdings" w:hAnsi="Wingdings" w:hint="default"/>
+        <w:sz w:val="20"/>
+      </w:rPr>
+    </w:lvl>
+  </w:abstractNum>
+  <w:abstractNum w:abstractNumId="11" w15:restartNumberingAfterBreak="0">
+    <w:nsid w:val="2C9B7EE4"/>
+    <w:multiLevelType w:val="multilevel"/>
+    <w:tmpl w:val="8E98D588"/>
+    <w:lvl w:ilvl="0">
+      <w:start w:val="1"/>
+      <w:numFmt w:val="bullet"/>
+      <w:lvlText w:val=""/>
+      <w:lvlJc w:val="left"/>
+      <w:pPr>
+        <w:tabs>
+          <w:tab w:val="num" w:pos="720"/>
+        </w:tabs>
+        <w:ind w:left="720" w:hanging="360"/>
+      </w:pPr>
+      <w:rPr>
+        <w:rFonts w:ascii="Symbol" w:hAnsi="Symbol" w:hint="default"/>
+        <w:sz w:val="20"/>
+      </w:rPr>
+    </w:lvl>
+    <w:lvl w:ilvl="1" w:tentative="1">
+      <w:start w:val="1"/>
+      <w:numFmt w:val="bullet"/>
+      <w:lvlText w:val="o"/>
+      <w:lvlJc w:val="left"/>
+      <w:pPr>
+        <w:tabs>
+          <w:tab w:val="num" w:pos="1440"/>
+        </w:tabs>
+        <w:ind w:left="1440" w:hanging="360"/>
+      </w:pPr>
+      <w:rPr>
+        <w:rFonts w:ascii="Courier New" w:hAnsi="Courier New" w:hint="default"/>
+        <w:sz w:val="20"/>
+      </w:rPr>
+    </w:lvl>
+    <w:lvl w:ilvl="2" w:tentative="1">
+      <w:start w:val="1"/>
+      <w:numFmt w:val="bullet"/>
+      <w:lvlText w:val=""/>
+      <w:lvlJc w:val="left"/>
+      <w:pPr>
+        <w:tabs>
+          <w:tab w:val="num" w:pos="2160"/>
+        </w:tabs>
+        <w:ind w:left="2160" w:hanging="360"/>
+      </w:pPr>
+      <w:rPr>
+        <w:rFonts w:ascii="Wingdings" w:hAnsi="Wingdings" w:hint="default"/>
+        <w:sz w:val="20"/>
+      </w:rPr>
+    </w:lvl>
+    <w:lvl w:ilvl="3" w:tentative="1">
+      <w:start w:val="1"/>
+      <w:numFmt w:val="bullet"/>
+      <w:lvlText w:val=""/>
+      <w:lvlJc w:val="left"/>
+      <w:pPr>
+        <w:tabs>
+          <w:tab w:val="num" w:pos="2880"/>
+        </w:tabs>
+        <w:ind w:left="2880" w:hanging="360"/>
+      </w:pPr>
+      <w:rPr>
+        <w:rFonts w:ascii="Wingdings" w:hAnsi="Wingdings" w:hint="default"/>
+        <w:sz w:val="20"/>
+      </w:rPr>
+    </w:lvl>
+    <w:lvl w:ilvl="4" w:tentative="1">
+      <w:start w:val="1"/>
+      <w:numFmt w:val="bullet"/>
+      <w:lvlText w:val=""/>
+      <w:lvlJc w:val="left"/>
+      <w:pPr>
+        <w:tabs>
+          <w:tab w:val="num" w:pos="3600"/>
+        </w:tabs>
+        <w:ind w:left="3600" w:hanging="360"/>
+      </w:pPr>
+      <w:rPr>
+        <w:rFonts w:ascii="Wingdings" w:hAnsi="Wingdings" w:hint="default"/>
+        <w:sz w:val="20"/>
+      </w:rPr>
+    </w:lvl>
+    <w:lvl w:ilvl="5" w:tentative="1">
+      <w:start w:val="1"/>
+      <w:numFmt w:val="bullet"/>
+      <w:lvlText w:val=""/>
+      <w:lvlJc w:val="left"/>
+      <w:pPr>
+        <w:tabs>
+          <w:tab w:val="num" w:pos="4320"/>
+        </w:tabs>
+        <w:ind w:left="4320" w:hanging="360"/>
+      </w:pPr>
+      <w:rPr>
+        <w:rFonts w:ascii="Wingdings" w:hAnsi="Wingdings" w:hint="default"/>
+        <w:sz w:val="20"/>
+      </w:rPr>
+    </w:lvl>
+    <w:lvl w:ilvl="6" w:tentative="1">
+      <w:start w:val="1"/>
+      <w:numFmt w:val="bullet"/>
+      <w:lvlText w:val=""/>
+      <w:lvlJc w:val="left"/>
+      <w:pPr>
+        <w:tabs>
+          <w:tab w:val="num" w:pos="5040"/>
+        </w:tabs>
+        <w:ind w:left="5040" w:hanging="360"/>
+      </w:pPr>
+      <w:rPr>
+        <w:rFonts w:ascii="Wingdings" w:hAnsi="Wingdings" w:hint="default"/>
+        <w:sz w:val="20"/>
+      </w:rPr>
+    </w:lvl>
+    <w:lvl w:ilvl="7" w:tentative="1">
+      <w:start w:val="1"/>
+      <w:numFmt w:val="bullet"/>
+      <w:lvlText w:val=""/>
+      <w:lvlJc w:val="left"/>
+      <w:pPr>
+        <w:tabs>
+          <w:tab w:val="num" w:pos="5760"/>
+        </w:tabs>
+        <w:ind w:left="5760" w:hanging="360"/>
+      </w:pPr>
+      <w:rPr>
+        <w:rFonts w:ascii="Wingdings" w:hAnsi="Wingdings" w:hint="default"/>
+        <w:sz w:val="20"/>
+      </w:rPr>
+    </w:lvl>
+    <w:lvl w:ilvl="8" w:tentative="1">
+      <w:start w:val="1"/>
+      <w:numFmt w:val="bullet"/>
+      <w:lvlText w:val=""/>
+      <w:lvlJc w:val="left"/>
+      <w:pPr>
+        <w:tabs>
+          <w:tab w:val="num" w:pos="6480"/>
+        </w:tabs>
+        <w:ind w:left="6480" w:hanging="360"/>
+      </w:pPr>
+      <w:rPr>
+        <w:rFonts w:ascii="Wingdings" w:hAnsi="Wingdings" w:hint="default"/>
+        <w:sz w:val="20"/>
+      </w:rPr>
+    </w:lvl>
+  </w:abstractNum>
+  <w:abstractNum w:abstractNumId="12" w15:restartNumberingAfterBreak="0">
     <w:nsid w:val="33F44EBD"/>
     <w:multiLevelType w:val="multilevel"/>
     <w:tmpl w:val="C36C9200"/>
@@ -7399,7 +9491,7 @@
       </w:rPr>
     </w:lvl>
   </w:abstractNum>
-  <w:abstractNum w:abstractNumId="11" w15:restartNumberingAfterBreak="0">
+  <w:abstractNum w:abstractNumId="13" w15:restartNumberingAfterBreak="0">
     <w:nsid w:val="43153FAE"/>
     <w:multiLevelType w:val="multilevel"/>
     <w:tmpl w:val="91BAFF98"/>
@@ -7548,7 +9640,7 @@
       </w:rPr>
     </w:lvl>
   </w:abstractNum>
-  <w:abstractNum w:abstractNumId="12" w15:restartNumberingAfterBreak="0">
+  <w:abstractNum w:abstractNumId="14" w15:restartNumberingAfterBreak="0">
     <w:nsid w:val="43A26CA5"/>
     <w:multiLevelType w:val="multilevel"/>
     <w:tmpl w:val="72E66EA0"/>
@@ -7697,7 +9789,7 @@
       </w:rPr>
     </w:lvl>
   </w:abstractNum>
-  <w:abstractNum w:abstractNumId="13" w15:restartNumberingAfterBreak="0">
+  <w:abstractNum w:abstractNumId="15" w15:restartNumberingAfterBreak="0">
     <w:nsid w:val="46A619F3"/>
     <w:multiLevelType w:val="multilevel"/>
     <w:tmpl w:val="51C8F7E0"/>
@@ -7846,7 +9938,7 @@
       </w:rPr>
     </w:lvl>
   </w:abstractNum>
-  <w:abstractNum w:abstractNumId="14" w15:restartNumberingAfterBreak="0">
+  <w:abstractNum w:abstractNumId="16" w15:restartNumberingAfterBreak="0">
     <w:nsid w:val="47850317"/>
     <w:multiLevelType w:val="multilevel"/>
     <w:tmpl w:val="90CC80D0"/>
@@ -7995,7 +10087,156 @@
       </w:rPr>
     </w:lvl>
   </w:abstractNum>
-  <w:abstractNum w:abstractNumId="15" w15:restartNumberingAfterBreak="0">
+  <w:abstractNum w:abstractNumId="17" w15:restartNumberingAfterBreak="0">
+    <w:nsid w:val="48536DEC"/>
+    <w:multiLevelType w:val="multilevel"/>
+    <w:tmpl w:val="9CBECC4E"/>
+    <w:lvl w:ilvl="0">
+      <w:start w:val="1"/>
+      <w:numFmt w:val="bullet"/>
+      <w:lvlText w:val=""/>
+      <w:lvlJc w:val="left"/>
+      <w:pPr>
+        <w:tabs>
+          <w:tab w:val="num" w:pos="720"/>
+        </w:tabs>
+        <w:ind w:left="720" w:hanging="360"/>
+      </w:pPr>
+      <w:rPr>
+        <w:rFonts w:ascii="Symbol" w:hAnsi="Symbol" w:hint="default"/>
+        <w:sz w:val="20"/>
+      </w:rPr>
+    </w:lvl>
+    <w:lvl w:ilvl="1" w:tentative="1">
+      <w:start w:val="1"/>
+      <w:numFmt w:val="bullet"/>
+      <w:lvlText w:val="o"/>
+      <w:lvlJc w:val="left"/>
+      <w:pPr>
+        <w:tabs>
+          <w:tab w:val="num" w:pos="1440"/>
+        </w:tabs>
+        <w:ind w:left="1440" w:hanging="360"/>
+      </w:pPr>
+      <w:rPr>
+        <w:rFonts w:ascii="Courier New" w:hAnsi="Courier New" w:hint="default"/>
+        <w:sz w:val="20"/>
+      </w:rPr>
+    </w:lvl>
+    <w:lvl w:ilvl="2" w:tentative="1">
+      <w:start w:val="1"/>
+      <w:numFmt w:val="bullet"/>
+      <w:lvlText w:val=""/>
+      <w:lvlJc w:val="left"/>
+      <w:pPr>
+        <w:tabs>
+          <w:tab w:val="num" w:pos="2160"/>
+        </w:tabs>
+        <w:ind w:left="2160" w:hanging="360"/>
+      </w:pPr>
+      <w:rPr>
+        <w:rFonts w:ascii="Wingdings" w:hAnsi="Wingdings" w:hint="default"/>
+        <w:sz w:val="20"/>
+      </w:rPr>
+    </w:lvl>
+    <w:lvl w:ilvl="3" w:tentative="1">
+      <w:start w:val="1"/>
+      <w:numFmt w:val="bullet"/>
+      <w:lvlText w:val=""/>
+      <w:lvlJc w:val="left"/>
+      <w:pPr>
+        <w:tabs>
+          <w:tab w:val="num" w:pos="2880"/>
+        </w:tabs>
+        <w:ind w:left="2880" w:hanging="360"/>
+      </w:pPr>
+      <w:rPr>
+        <w:rFonts w:ascii="Wingdings" w:hAnsi="Wingdings" w:hint="default"/>
+        <w:sz w:val="20"/>
+      </w:rPr>
+    </w:lvl>
+    <w:lvl w:ilvl="4" w:tentative="1">
+      <w:start w:val="1"/>
+      <w:numFmt w:val="bullet"/>
+      <w:lvlText w:val=""/>
+      <w:lvlJc w:val="left"/>
+      <w:pPr>
+        <w:tabs>
+          <w:tab w:val="num" w:pos="3600"/>
+        </w:tabs>
+        <w:ind w:left="3600" w:hanging="360"/>
+      </w:pPr>
+      <w:rPr>
+        <w:rFonts w:ascii="Wingdings" w:hAnsi="Wingdings" w:hint="default"/>
+        <w:sz w:val="20"/>
+      </w:rPr>
+    </w:lvl>
+    <w:lvl w:ilvl="5" w:tentative="1">
+      <w:start w:val="1"/>
+      <w:numFmt w:val="bullet"/>
+      <w:lvlText w:val=""/>
+      <w:lvlJc w:val="left"/>
+      <w:pPr>
+        <w:tabs>
+          <w:tab w:val="num" w:pos="4320"/>
+        </w:tabs>
+        <w:ind w:left="4320" w:hanging="360"/>
+      </w:pPr>
+      <w:rPr>
+        <w:rFonts w:ascii="Wingdings" w:hAnsi="Wingdings" w:hint="default"/>
+        <w:sz w:val="20"/>
+      </w:rPr>
+    </w:lvl>
+    <w:lvl w:ilvl="6" w:tentative="1">
+      <w:start w:val="1"/>
+      <w:numFmt w:val="bullet"/>
+      <w:lvlText w:val=""/>
+      <w:lvlJc w:val="left"/>
+      <w:pPr>
+        <w:tabs>
+          <w:tab w:val="num" w:pos="5040"/>
+        </w:tabs>
+        <w:ind w:left="5040" w:hanging="360"/>
+      </w:pPr>
+      <w:rPr>
+        <w:rFonts w:ascii="Wingdings" w:hAnsi="Wingdings" w:hint="default"/>
+        <w:sz w:val="20"/>
+      </w:rPr>
+    </w:lvl>
+    <w:lvl w:ilvl="7" w:tentative="1">
+      <w:start w:val="1"/>
+      <w:numFmt w:val="bullet"/>
+      <w:lvlText w:val=""/>
+      <w:lvlJc w:val="left"/>
+      <w:pPr>
+        <w:tabs>
+          <w:tab w:val="num" w:pos="5760"/>
+        </w:tabs>
+        <w:ind w:left="5760" w:hanging="360"/>
+      </w:pPr>
+      <w:rPr>
+        <w:rFonts w:ascii="Wingdings" w:hAnsi="Wingdings" w:hint="default"/>
+        <w:sz w:val="20"/>
+      </w:rPr>
+    </w:lvl>
+    <w:lvl w:ilvl="8" w:tentative="1">
+      <w:start w:val="1"/>
+      <w:numFmt w:val="bullet"/>
+      <w:lvlText w:val=""/>
+      <w:lvlJc w:val="left"/>
+      <w:pPr>
+        <w:tabs>
+          <w:tab w:val="num" w:pos="6480"/>
+        </w:tabs>
+        <w:ind w:left="6480" w:hanging="360"/>
+      </w:pPr>
+      <w:rPr>
+        <w:rFonts w:ascii="Wingdings" w:hAnsi="Wingdings" w:hint="default"/>
+        <w:sz w:val="20"/>
+      </w:rPr>
+    </w:lvl>
+  </w:abstractNum>
+  <w:abstractNum w:abstractNumId="18" w15:restartNumberingAfterBreak="0">
     <w:nsid w:val="48953630"/>
     <w:multiLevelType w:val="multilevel"/>
     <w:tmpl w:val="17F6B3E8"/>
@@ -8144,7 +10385,7 @@
       </w:rPr>
     </w:lvl>
   </w:abstractNum>
-  <w:abstractNum w:abstractNumId="16" w15:restartNumberingAfterBreak="0">
+  <w:abstractNum w:abstractNumId="19" w15:restartNumberingAfterBreak="0">
     <w:nsid w:val="4A405003"/>
     <w:multiLevelType w:val="multilevel"/>
     <w:tmpl w:val="A92EFA72"/>
@@ -8293,7 +10534,7 @@
       </w:rPr>
     </w:lvl>
   </w:abstractNum>
-  <w:abstractNum w:abstractNumId="17" w15:restartNumberingAfterBreak="0">
+  <w:abstractNum w:abstractNumId="20" w15:restartNumberingAfterBreak="0">
     <w:nsid w:val="4CCD21CD"/>
     <w:multiLevelType w:val="multilevel"/>
     <w:tmpl w:val="FEE650EE"/>
@@ -8442,7 +10683,7 @@
       </w:rPr>
     </w:lvl>
   </w:abstractNum>
-  <w:abstractNum w:abstractNumId="18" w15:restartNumberingAfterBreak="0">
+  <w:abstractNum w:abstractNumId="21" w15:restartNumberingAfterBreak="0">
     <w:nsid w:val="4DE63E45"/>
     <w:multiLevelType w:val="multilevel"/>
     <w:tmpl w:val="3F6465D2"/>
@@ -8591,7 +10832,7 @@
       </w:rPr>
     </w:lvl>
   </w:abstractNum>
-  <w:abstractNum w:abstractNumId="19" w15:restartNumberingAfterBreak="0">
+  <w:abstractNum w:abstractNumId="22" w15:restartNumberingAfterBreak="0">
     <w:nsid w:val="53215561"/>
     <w:multiLevelType w:val="multilevel"/>
     <w:tmpl w:val="805496F2"/>
@@ -8740,7 +10981,7 @@
       </w:rPr>
     </w:lvl>
   </w:abstractNum>
-  <w:abstractNum w:abstractNumId="20" w15:restartNumberingAfterBreak="0">
+  <w:abstractNum w:abstractNumId="23" w15:restartNumberingAfterBreak="0">
     <w:nsid w:val="532F0189"/>
     <w:multiLevelType w:val="multilevel"/>
     <w:tmpl w:val="145C70FC"/>
@@ -8889,7 +11130,7 @@
       </w:rPr>
     </w:lvl>
   </w:abstractNum>
-  <w:abstractNum w:abstractNumId="21" w15:restartNumberingAfterBreak="0">
+  <w:abstractNum w:abstractNumId="24" w15:restartNumberingAfterBreak="0">
     <w:nsid w:val="54F752F1"/>
     <w:multiLevelType w:val="multilevel"/>
     <w:tmpl w:val="78D4CA00"/>
@@ -9038,7 +11279,7 @@
       </w:rPr>
     </w:lvl>
   </w:abstractNum>
-  <w:abstractNum w:abstractNumId="22" w15:restartNumberingAfterBreak="0">
+  <w:abstractNum w:abstractNumId="25" w15:restartNumberingAfterBreak="0">
     <w:nsid w:val="63DC4B57"/>
     <w:multiLevelType w:val="multilevel"/>
     <w:tmpl w:val="27A2F5D8"/>
@@ -9151,7 +11392,7 @@
       </w:pPr>
     </w:lvl>
   </w:abstractNum>
-  <w:abstractNum w:abstractNumId="23" w15:restartNumberingAfterBreak="0">
+  <w:abstractNum w:abstractNumId="26" w15:restartNumberingAfterBreak="0">
     <w:nsid w:val="671F5279"/>
     <w:multiLevelType w:val="multilevel"/>
     <w:tmpl w:val="694C24D8"/>
@@ -9296,7 +11537,7 @@
       </w:rPr>
     </w:lvl>
   </w:abstractNum>
-  <w:abstractNum w:abstractNumId="24" w15:restartNumberingAfterBreak="0">
+  <w:abstractNum w:abstractNumId="27" w15:restartNumberingAfterBreak="0">
     <w:nsid w:val="67B26DDA"/>
     <w:multiLevelType w:val="multilevel"/>
     <w:tmpl w:val="466CED2E"/>
@@ -9409,7 +11650,7 @@
       </w:pPr>
     </w:lvl>
   </w:abstractNum>
-  <w:abstractNum w:abstractNumId="25" w15:restartNumberingAfterBreak="0">
+  <w:abstractNum w:abstractNumId="28" w15:restartNumberingAfterBreak="0">
     <w:nsid w:val="68067381"/>
     <w:multiLevelType w:val="multilevel"/>
     <w:tmpl w:val="F4945372"/>
@@ -9558,7 +11799,7 @@
       </w:rPr>
     </w:lvl>
   </w:abstractNum>
-  <w:abstractNum w:abstractNumId="26" w15:restartNumberingAfterBreak="0">
+  <w:abstractNum w:abstractNumId="29" w15:restartNumberingAfterBreak="0">
     <w:nsid w:val="726F4B9B"/>
     <w:multiLevelType w:val="multilevel"/>
     <w:tmpl w:val="9BDCB9B6"/>
@@ -9707,7 +11948,7 @@
       </w:rPr>
     </w:lvl>
   </w:abstractNum>
-  <w:abstractNum w:abstractNumId="27" w15:restartNumberingAfterBreak="0">
+  <w:abstractNum w:abstractNumId="30" w15:restartNumberingAfterBreak="0">
     <w:nsid w:val="72C538D5"/>
     <w:multiLevelType w:val="multilevel"/>
     <w:tmpl w:val="12B02DFC"/>
@@ -9856,7 +12097,7 @@
       </w:rPr>
     </w:lvl>
   </w:abstractNum>
-  <w:abstractNum w:abstractNumId="28" w15:restartNumberingAfterBreak="0">
+  <w:abstractNum w:abstractNumId="31" w15:restartNumberingAfterBreak="0">
     <w:nsid w:val="7D614640"/>
     <w:multiLevelType w:val="multilevel"/>
     <w:tmpl w:val="AB56B4DA"/>
@@ -10006,46 +12247,46 @@
     </w:lvl>
   </w:abstractNum>
   <w:num w:numId="1">
-    <w:abstractNumId w:val="11"/>
+    <w:abstractNumId w:val="13"/>
   </w:num>
   <w:num w:numId="2">
     <w:abstractNumId w:val="2"/>
   </w:num>
   <w:num w:numId="3">
-    <w:abstractNumId w:val="27"/>
+    <w:abstractNumId w:val="30"/>
   </w:num>
   <w:num w:numId="4">
-    <w:abstractNumId w:val="13"/>
+    <w:abstractNumId w:val="15"/>
   </w:num>
   <w:num w:numId="5">
     <w:abstractNumId w:val="0"/>
   </w:num>
   <w:num w:numId="6">
-    <w:abstractNumId w:val="28"/>
+    <w:abstractNumId w:val="31"/>
   </w:num>
   <w:num w:numId="7">
-    <w:abstractNumId w:val="19"/>
+    <w:abstractNumId w:val="22"/>
   </w:num>
   <w:num w:numId="8">
     <w:abstractNumId w:val="9"/>
   </w:num>
   <w:num w:numId="9">
-    <w:abstractNumId w:val="22"/>
+    <w:abstractNumId w:val="25"/>
   </w:num>
   <w:num w:numId="10">
-    <w:abstractNumId w:val="16"/>
+    <w:abstractNumId w:val="19"/>
   </w:num>
   <w:num w:numId="11">
-    <w:abstractNumId w:val="21"/>
+    <w:abstractNumId w:val="24"/>
   </w:num>
   <w:num w:numId="12">
     <w:abstractNumId w:val="4"/>
   </w:num>
   <w:num w:numId="13">
-    <w:abstractNumId w:val="10"/>
+    <w:abstractNumId w:val="12"/>
   </w:num>
   <w:num w:numId="14">
-    <w:abstractNumId w:val="17"/>
+    <w:abstractNumId w:val="20"/>
   </w:num>
   <w:num w:numId="15">
     <w:abstractNumId w:val="5"/>
@@ -10054,43 +12295,52 @@
     <w:abstractNumId w:val="6"/>
   </w:num>
   <w:num w:numId="17">
-    <w:abstractNumId w:val="24"/>
+    <w:abstractNumId w:val="27"/>
   </w:num>
   <w:num w:numId="18">
-    <w:abstractNumId w:val="14"/>
+    <w:abstractNumId w:val="16"/>
   </w:num>
   <w:num w:numId="19">
     <w:abstractNumId w:val="1"/>
   </w:num>
   <w:num w:numId="20">
-    <w:abstractNumId w:val="20"/>
+    <w:abstractNumId w:val="23"/>
   </w:num>
   <w:num w:numId="21">
-    <w:abstractNumId w:val="25"/>
+    <w:abstractNumId w:val="28"/>
   </w:num>
   <w:num w:numId="22">
-    <w:abstractNumId w:val="23"/>
+    <w:abstractNumId w:val="26"/>
   </w:num>
   <w:num w:numId="23">
-    <w:abstractNumId w:val="26"/>
+    <w:abstractNumId w:val="29"/>
   </w:num>
   <w:num w:numId="24">
     <w:abstractNumId w:val="7"/>
   </w:num>
   <w:num w:numId="25">
-    <w:abstractNumId w:val="18"/>
+    <w:abstractNumId w:val="21"/>
   </w:num>
   <w:num w:numId="26">
-    <w:abstractNumId w:val="12"/>
+    <w:abstractNumId w:val="14"/>
   </w:num>
   <w:num w:numId="27">
     <w:abstractNumId w:val="8"/>
   </w:num>
   <w:num w:numId="28">
-    <w:abstractNumId w:val="15"/>
+    <w:abstractNumId w:val="18"/>
   </w:num>
   <w:num w:numId="29">
     <w:abstractNumId w:val="3"/>
+  </w:num>
+  <w:num w:numId="30">
+    <w:abstractNumId w:val="11"/>
+  </w:num>
+  <w:num w:numId="31">
+    <w:abstractNumId w:val="10"/>
+  </w:num>
+  <w:num w:numId="32">
+    <w:abstractNumId w:val="17"/>
   </w:num>
 </w:numbering>
 </file>
@@ -10489,6 +12739,27 @@
     <w:name w:val="Normal"/>
     <w:qFormat/>
   </w:style>
+  <w:style w:type="paragraph" w:styleId="Heading1">
+    <w:name w:val="heading 1"/>
+    <w:basedOn w:val="Normal"/>
+    <w:next w:val="Normal"/>
+    <w:link w:val="Heading1Char"/>
+    <w:uiPriority w:val="9"/>
+    <w:qFormat/>
+    <w:rsid w:val="001728D9"/>
+    <w:pPr>
+      <w:keepNext/>
+      <w:keepLines/>
+      <w:spacing w:before="240" w:after="0"/>
+      <w:outlineLvl w:val="0"/>
+    </w:pPr>
+    <w:rPr>
+      <w:rFonts w:asciiTheme="majorHAnsi" w:eastAsiaTheme="majorEastAsia" w:hAnsiTheme="majorHAnsi" w:cstheme="majorBidi"/>
+      <w:color w:val="2E74B5" w:themeColor="accent1" w:themeShade="BF"/>
+      <w:sz w:val="32"/>
+      <w:szCs w:val="32"/>
+    </w:rPr>
+  </w:style>
   <w:style w:type="paragraph" w:styleId="Heading2">
     <w:name w:val="heading 2"/>
     <w:basedOn w:val="Normal"/>
@@ -10723,6 +12994,53 @@
       <w:color w:val="2E74B5" w:themeColor="accent1" w:themeShade="BF"/>
       <w:sz w:val="26"/>
       <w:szCs w:val="26"/>
+    </w:rPr>
+  </w:style>
+  <w:style w:type="paragraph" w:styleId="Title">
+    <w:name w:val="Title"/>
+    <w:basedOn w:val="Normal"/>
+    <w:next w:val="Normal"/>
+    <w:link w:val="TitleChar"/>
+    <w:uiPriority w:val="10"/>
+    <w:qFormat/>
+    <w:rsid w:val="001728D9"/>
+    <w:pPr>
+      <w:spacing w:after="0" w:line="240" w:lineRule="auto"/>
+      <w:contextualSpacing/>
+    </w:pPr>
+    <w:rPr>
+      <w:rFonts w:asciiTheme="majorHAnsi" w:eastAsiaTheme="majorEastAsia" w:hAnsiTheme="majorHAnsi" w:cstheme="majorBidi"/>
+      <w:spacing w:val="-10"/>
+      <w:kern w:val="28"/>
+      <w:sz w:val="56"/>
+      <w:szCs w:val="56"/>
+    </w:rPr>
+  </w:style>
+  <w:style w:type="character" w:customStyle="1" w:styleId="TitleChar">
+    <w:name w:val="Title Char"/>
+    <w:basedOn w:val="DefaultParagraphFont"/>
+    <w:link w:val="Title"/>
+    <w:uiPriority w:val="10"/>
+    <w:rsid w:val="001728D9"/>
+    <w:rPr>
+      <w:rFonts w:asciiTheme="majorHAnsi" w:eastAsiaTheme="majorEastAsia" w:hAnsiTheme="majorHAnsi" w:cstheme="majorBidi"/>
+      <w:spacing w:val="-10"/>
+      <w:kern w:val="28"/>
+      <w:sz w:val="56"/>
+      <w:szCs w:val="56"/>
+    </w:rPr>
+  </w:style>
+  <w:style w:type="character" w:customStyle="1" w:styleId="Heading1Char">
+    <w:name w:val="Heading 1 Char"/>
+    <w:basedOn w:val="DefaultParagraphFont"/>
+    <w:link w:val="Heading1"/>
+    <w:uiPriority w:val="9"/>
+    <w:rsid w:val="001728D9"/>
+    <w:rPr>
+      <w:rFonts w:asciiTheme="majorHAnsi" w:eastAsiaTheme="majorEastAsia" w:hAnsiTheme="majorHAnsi" w:cstheme="majorBidi"/>
+      <w:color w:val="2E74B5" w:themeColor="accent1" w:themeShade="BF"/>
+      <w:sz w:val="32"/>
+      <w:szCs w:val="32"/>
     </w:rPr>
   </w:style>
 </w:styles>

</xml_diff>